<commit_message>
Added Test Case ID Numbers
</commit_message>
<xml_diff>
--- a/ETI Assignment Test Cases - shuran.docx
+++ b/ETI Assignment Test Cases - shuran.docx
@@ -10,43 +10,43 @@
         <w:tblLook w:val="04A0" w:firstRow="1" w:lastRow="0" w:firstColumn="1" w:lastColumn="0" w:noHBand="0" w:noVBand="1"/>
       </w:tblPr>
       <w:tblGrid>
-        <w:gridCol w:w="442"/>
-        <w:gridCol w:w="2852"/>
-        <w:gridCol w:w="1800"/>
+        <w:gridCol w:w="774"/>
+        <w:gridCol w:w="2526"/>
+        <w:gridCol w:w="1974"/>
         <w:gridCol w:w="2880"/>
-        <w:gridCol w:w="2430"/>
+        <w:gridCol w:w="2250"/>
         <w:gridCol w:w="900"/>
       </w:tblGrid>
       <w:tr>
         <w:tc>
           <w:tcPr>
-            <w:tcW w:w="442" w:type="dxa"/>
-          </w:tcPr>
-          <w:p>
-            <w:pPr>
-              <w:rPr>
-                <w:rFonts w:ascii="Arial" w:hAnsi="Arial" w:cs="Arial"/>
-                <w:b/>
-                <w:bCs/>
-                <w:sz w:val="14"/>
-                <w:szCs w:val="14"/>
-              </w:rPr>
-            </w:pPr>
-            <w:r>
-              <w:rPr>
-                <w:rFonts w:ascii="Arial" w:hAnsi="Arial" w:cs="Arial"/>
-                <w:b/>
-                <w:bCs/>
-                <w:sz w:val="14"/>
-                <w:szCs w:val="14"/>
-              </w:rPr>
-              <w:t>No.</w:t>
-            </w:r>
-          </w:p>
-        </w:tc>
-        <w:tc>
-          <w:tcPr>
-            <w:tcW w:w="2852" w:type="dxa"/>
+            <w:tcW w:w="774" w:type="dxa"/>
+          </w:tcPr>
+          <w:p>
+            <w:pPr>
+              <w:rPr>
+                <w:rFonts w:ascii="Arial" w:hAnsi="Arial" w:cs="Arial"/>
+                <w:b/>
+                <w:bCs/>
+                <w:sz w:val="14"/>
+                <w:szCs w:val="14"/>
+              </w:rPr>
+            </w:pPr>
+            <w:r>
+              <w:rPr>
+                <w:rFonts w:ascii="Arial" w:hAnsi="Arial" w:cs="Arial"/>
+                <w:b/>
+                <w:bCs/>
+                <w:sz w:val="14"/>
+                <w:szCs w:val="14"/>
+              </w:rPr>
+              <w:t>Test Case ID</w:t>
+            </w:r>
+          </w:p>
+        </w:tc>
+        <w:tc>
+          <w:tcPr>
+            <w:tcW w:w="2526" w:type="dxa"/>
           </w:tcPr>
           <w:p>
             <w:pPr>
@@ -72,7 +72,7 @@
         </w:tc>
         <w:tc>
           <w:tcPr>
-            <w:tcW w:w="1800" w:type="dxa"/>
+            <w:tcW w:w="1974" w:type="dxa"/>
           </w:tcPr>
           <w:p>
             <w:pPr>
@@ -116,7 +116,7 @@
         </w:tc>
         <w:tc>
           <w:tcPr>
-            <w:tcW w:w="2430" w:type="dxa"/>
+            <w:tcW w:w="2250" w:type="dxa"/>
           </w:tcPr>
           <w:p>
             <w:pPr>
@@ -162,33 +162,23 @@
       <w:tr>
         <w:tc>
           <w:tcPr>
-            <w:tcW w:w="442" w:type="dxa"/>
-          </w:tcPr>
-          <w:p>
-            <w:pPr>
-              <w:rPr>
-                <w:rFonts w:ascii="Arial" w:hAnsi="Arial" w:cs="Arial"/>
-                <w:b/>
-                <w:bCs/>
-                <w:sz w:val="14"/>
-                <w:szCs w:val="14"/>
-              </w:rPr>
-            </w:pPr>
-            <w:r>
-              <w:rPr>
-                <w:rFonts w:ascii="Arial" w:hAnsi="Arial" w:cs="Arial"/>
-                <w:b/>
-                <w:bCs/>
-                <w:sz w:val="14"/>
-                <w:szCs w:val="14"/>
-              </w:rPr>
-              <w:t>1.</w:t>
-            </w:r>
-          </w:p>
-        </w:tc>
-        <w:tc>
-          <w:tcPr>
-            <w:tcW w:w="2852" w:type="dxa"/>
+            <w:tcW w:w="774" w:type="dxa"/>
+          </w:tcPr>
+          <w:p>
+            <w:pPr>
+              <w:rPr>
+                <w:rFonts w:ascii="Arial" w:hAnsi="Arial" w:cs="Arial"/>
+                <w:b/>
+                <w:bCs/>
+                <w:sz w:val="14"/>
+                <w:szCs w:val="14"/>
+              </w:rPr>
+            </w:pPr>
+          </w:p>
+        </w:tc>
+        <w:tc>
+          <w:tcPr>
+            <w:tcW w:w="2526" w:type="dxa"/>
           </w:tcPr>
           <w:p>
             <w:pPr>
@@ -214,7 +204,7 @@
         </w:tc>
         <w:tc>
           <w:tcPr>
-            <w:tcW w:w="1800" w:type="dxa"/>
+            <w:tcW w:w="1974" w:type="dxa"/>
           </w:tcPr>
           <w:p>
             <w:pPr>
@@ -242,7 +232,7 @@
         </w:tc>
         <w:tc>
           <w:tcPr>
-            <w:tcW w:w="2430" w:type="dxa"/>
+            <w:tcW w:w="2250" w:type="dxa"/>
           </w:tcPr>
           <w:p>
             <w:pPr>
@@ -275,21 +265,33 @@
         </w:trPr>
         <w:tc>
           <w:tcPr>
-            <w:tcW w:w="442" w:type="dxa"/>
-          </w:tcPr>
-          <w:p>
-            <w:pPr>
-              <w:rPr>
-                <w:rFonts w:ascii="Arial" w:hAnsi="Arial" w:cs="Arial"/>
-                <w:sz w:val="14"/>
-                <w:szCs w:val="14"/>
-              </w:rPr>
-            </w:pPr>
-          </w:p>
-        </w:tc>
-        <w:tc>
-          <w:tcPr>
-            <w:tcW w:w="2852" w:type="dxa"/>
+            <w:tcW w:w="774" w:type="dxa"/>
+          </w:tcPr>
+          <w:p>
+            <w:pPr>
+              <w:rPr>
+                <w:rFonts w:ascii="Arial" w:hAnsi="Arial" w:cs="Arial"/>
+                <w:b/>
+                <w:bCs/>
+                <w:sz w:val="14"/>
+                <w:szCs w:val="14"/>
+              </w:rPr>
+            </w:pPr>
+            <w:r>
+              <w:rPr>
+                <w:rFonts w:ascii="Arial" w:hAnsi="Arial" w:cs="Arial"/>
+                <w:b/>
+                <w:bCs/>
+                <w:sz w:val="14"/>
+                <w:szCs w:val="14"/>
+              </w:rPr>
+              <w:t>TC-001</w:t>
+            </w:r>
+          </w:p>
+        </w:tc>
+        <w:tc>
+          <w:tcPr>
+            <w:tcW w:w="2526" w:type="dxa"/>
           </w:tcPr>
           <w:p>
             <w:pPr>
@@ -311,7 +313,7 @@
         </w:tc>
         <w:tc>
           <w:tcPr>
-            <w:tcW w:w="1800" w:type="dxa"/>
+            <w:tcW w:w="1974" w:type="dxa"/>
           </w:tcPr>
           <w:p>
             <w:pPr>
@@ -355,7 +357,7 @@
         </w:tc>
         <w:tc>
           <w:tcPr>
-            <w:tcW w:w="2430" w:type="dxa"/>
+            <w:tcW w:w="2250" w:type="dxa"/>
           </w:tcPr>
           <w:p>
             <w:pPr>
@@ -401,33 +403,23 @@
       <w:tr>
         <w:tc>
           <w:tcPr>
-            <w:tcW w:w="442" w:type="dxa"/>
-          </w:tcPr>
-          <w:p>
-            <w:pPr>
-              <w:rPr>
-                <w:rFonts w:ascii="Arial" w:hAnsi="Arial" w:cs="Arial"/>
-                <w:b/>
-                <w:bCs/>
-                <w:sz w:val="14"/>
-                <w:szCs w:val="14"/>
-              </w:rPr>
-            </w:pPr>
-            <w:r>
-              <w:rPr>
-                <w:rFonts w:ascii="Arial" w:hAnsi="Arial" w:cs="Arial"/>
-                <w:b/>
-                <w:bCs/>
-                <w:sz w:val="14"/>
-                <w:szCs w:val="14"/>
-              </w:rPr>
-              <w:t>2.</w:t>
-            </w:r>
-          </w:p>
-        </w:tc>
-        <w:tc>
-          <w:tcPr>
-            <w:tcW w:w="2852" w:type="dxa"/>
+            <w:tcW w:w="774" w:type="dxa"/>
+          </w:tcPr>
+          <w:p>
+            <w:pPr>
+              <w:rPr>
+                <w:rFonts w:ascii="Arial" w:hAnsi="Arial" w:cs="Arial"/>
+                <w:b/>
+                <w:bCs/>
+                <w:sz w:val="14"/>
+                <w:szCs w:val="14"/>
+              </w:rPr>
+            </w:pPr>
+          </w:p>
+        </w:tc>
+        <w:tc>
+          <w:tcPr>
+            <w:tcW w:w="2526" w:type="dxa"/>
           </w:tcPr>
           <w:p>
             <w:pPr>
@@ -453,7 +445,7 @@
         </w:tc>
         <w:tc>
           <w:tcPr>
-            <w:tcW w:w="1800" w:type="dxa"/>
+            <w:tcW w:w="1974" w:type="dxa"/>
           </w:tcPr>
           <w:p>
             <w:pPr>
@@ -481,7 +473,7 @@
         </w:tc>
         <w:tc>
           <w:tcPr>
-            <w:tcW w:w="2430" w:type="dxa"/>
+            <w:tcW w:w="2250" w:type="dxa"/>
           </w:tcPr>
           <w:p>
             <w:pPr>
@@ -514,21 +506,33 @@
         </w:trPr>
         <w:tc>
           <w:tcPr>
-            <w:tcW w:w="442" w:type="dxa"/>
-          </w:tcPr>
-          <w:p>
-            <w:pPr>
-              <w:rPr>
-                <w:rFonts w:ascii="Arial" w:hAnsi="Arial" w:cs="Arial"/>
-                <w:sz w:val="14"/>
-                <w:szCs w:val="14"/>
-              </w:rPr>
-            </w:pPr>
-          </w:p>
-        </w:tc>
-        <w:tc>
-          <w:tcPr>
-            <w:tcW w:w="2852" w:type="dxa"/>
+            <w:tcW w:w="774" w:type="dxa"/>
+          </w:tcPr>
+          <w:p>
+            <w:pPr>
+              <w:rPr>
+                <w:rFonts w:ascii="Arial" w:hAnsi="Arial" w:cs="Arial"/>
+                <w:b/>
+                <w:bCs/>
+                <w:sz w:val="14"/>
+                <w:szCs w:val="14"/>
+              </w:rPr>
+            </w:pPr>
+            <w:r>
+              <w:rPr>
+                <w:rFonts w:ascii="Arial" w:hAnsi="Arial" w:cs="Arial"/>
+                <w:b/>
+                <w:bCs/>
+                <w:sz w:val="14"/>
+                <w:szCs w:val="14"/>
+              </w:rPr>
+              <w:t>TC-002</w:t>
+            </w:r>
+          </w:p>
+        </w:tc>
+        <w:tc>
+          <w:tcPr>
+            <w:tcW w:w="2526" w:type="dxa"/>
           </w:tcPr>
           <w:p>
             <w:pPr>
@@ -550,7 +554,7 @@
         </w:tc>
         <w:tc>
           <w:tcPr>
-            <w:tcW w:w="1800" w:type="dxa"/>
+            <w:tcW w:w="1974" w:type="dxa"/>
           </w:tcPr>
           <w:p>
             <w:pPr>
@@ -594,7 +598,7 @@
         </w:tc>
         <w:tc>
           <w:tcPr>
-            <w:tcW w:w="2430" w:type="dxa"/>
+            <w:tcW w:w="2250" w:type="dxa"/>
           </w:tcPr>
           <w:p>
             <w:pPr>
@@ -635,21 +639,33 @@
         </w:trPr>
         <w:tc>
           <w:tcPr>
-            <w:tcW w:w="442" w:type="dxa"/>
-          </w:tcPr>
-          <w:p>
-            <w:pPr>
-              <w:rPr>
-                <w:rFonts w:ascii="Arial" w:hAnsi="Arial" w:cs="Arial"/>
-                <w:sz w:val="14"/>
-                <w:szCs w:val="14"/>
-              </w:rPr>
-            </w:pPr>
-          </w:p>
-        </w:tc>
-        <w:tc>
-          <w:tcPr>
-            <w:tcW w:w="2852" w:type="dxa"/>
+            <w:tcW w:w="774" w:type="dxa"/>
+          </w:tcPr>
+          <w:p>
+            <w:pPr>
+              <w:rPr>
+                <w:rFonts w:ascii="Arial" w:hAnsi="Arial" w:cs="Arial"/>
+                <w:b/>
+                <w:bCs/>
+                <w:sz w:val="14"/>
+                <w:szCs w:val="14"/>
+              </w:rPr>
+            </w:pPr>
+            <w:r>
+              <w:rPr>
+                <w:rFonts w:ascii="Arial" w:hAnsi="Arial" w:cs="Arial"/>
+                <w:b/>
+                <w:bCs/>
+                <w:sz w:val="14"/>
+                <w:szCs w:val="14"/>
+              </w:rPr>
+              <w:t>TC-003</w:t>
+            </w:r>
+          </w:p>
+        </w:tc>
+        <w:tc>
+          <w:tcPr>
+            <w:tcW w:w="2526" w:type="dxa"/>
           </w:tcPr>
           <w:p>
             <w:pPr>
@@ -671,7 +687,7 @@
         </w:tc>
         <w:tc>
           <w:tcPr>
-            <w:tcW w:w="1800" w:type="dxa"/>
+            <w:tcW w:w="1974" w:type="dxa"/>
           </w:tcPr>
           <w:p>
             <w:pPr>
@@ -715,7 +731,7 @@
         </w:tc>
         <w:tc>
           <w:tcPr>
-            <w:tcW w:w="2430" w:type="dxa"/>
+            <w:tcW w:w="2250" w:type="dxa"/>
           </w:tcPr>
           <w:p>
             <w:pPr>
@@ -764,21 +780,33 @@
         </w:trPr>
         <w:tc>
           <w:tcPr>
-            <w:tcW w:w="442" w:type="dxa"/>
-          </w:tcPr>
-          <w:p>
-            <w:pPr>
-              <w:rPr>
-                <w:rFonts w:ascii="Arial" w:hAnsi="Arial" w:cs="Arial"/>
-                <w:sz w:val="14"/>
-                <w:szCs w:val="14"/>
-              </w:rPr>
-            </w:pPr>
-          </w:p>
-        </w:tc>
-        <w:tc>
-          <w:tcPr>
-            <w:tcW w:w="2852" w:type="dxa"/>
+            <w:tcW w:w="774" w:type="dxa"/>
+          </w:tcPr>
+          <w:p>
+            <w:pPr>
+              <w:rPr>
+                <w:rFonts w:ascii="Arial" w:hAnsi="Arial" w:cs="Arial"/>
+                <w:b/>
+                <w:bCs/>
+                <w:sz w:val="14"/>
+                <w:szCs w:val="14"/>
+              </w:rPr>
+            </w:pPr>
+            <w:r>
+              <w:rPr>
+                <w:rFonts w:ascii="Arial" w:hAnsi="Arial" w:cs="Arial"/>
+                <w:b/>
+                <w:bCs/>
+                <w:sz w:val="14"/>
+                <w:szCs w:val="14"/>
+              </w:rPr>
+              <w:t>TC-004</w:t>
+            </w:r>
+          </w:p>
+        </w:tc>
+        <w:tc>
+          <w:tcPr>
+            <w:tcW w:w="2526" w:type="dxa"/>
           </w:tcPr>
           <w:p>
             <w:pPr>
@@ -800,7 +828,7 @@
         </w:tc>
         <w:tc>
           <w:tcPr>
-            <w:tcW w:w="1800" w:type="dxa"/>
+            <w:tcW w:w="1974" w:type="dxa"/>
           </w:tcPr>
           <w:p>
             <w:pPr>
@@ -844,7 +872,7 @@
         </w:tc>
         <w:tc>
           <w:tcPr>
-            <w:tcW w:w="2430" w:type="dxa"/>
+            <w:tcW w:w="2250" w:type="dxa"/>
           </w:tcPr>
           <w:p>
             <w:pPr>
@@ -890,33 +918,23 @@
       <w:tr>
         <w:tc>
           <w:tcPr>
-            <w:tcW w:w="442" w:type="dxa"/>
-          </w:tcPr>
-          <w:p>
-            <w:pPr>
-              <w:rPr>
-                <w:rFonts w:ascii="Arial" w:hAnsi="Arial" w:cs="Arial"/>
-                <w:b/>
-                <w:bCs/>
-                <w:sz w:val="14"/>
-                <w:szCs w:val="14"/>
-              </w:rPr>
-            </w:pPr>
-            <w:r>
-              <w:rPr>
-                <w:rFonts w:ascii="Arial" w:hAnsi="Arial" w:cs="Arial"/>
-                <w:b/>
-                <w:bCs/>
-                <w:sz w:val="14"/>
-                <w:szCs w:val="14"/>
-              </w:rPr>
-              <w:t>3.</w:t>
-            </w:r>
-          </w:p>
-        </w:tc>
-        <w:tc>
-          <w:tcPr>
-            <w:tcW w:w="2852" w:type="dxa"/>
+            <w:tcW w:w="774" w:type="dxa"/>
+          </w:tcPr>
+          <w:p>
+            <w:pPr>
+              <w:rPr>
+                <w:rFonts w:ascii="Arial" w:hAnsi="Arial" w:cs="Arial"/>
+                <w:b/>
+                <w:bCs/>
+                <w:sz w:val="14"/>
+                <w:szCs w:val="14"/>
+              </w:rPr>
+            </w:pPr>
+          </w:p>
+        </w:tc>
+        <w:tc>
+          <w:tcPr>
+            <w:tcW w:w="2526" w:type="dxa"/>
           </w:tcPr>
           <w:p>
             <w:pPr>
@@ -942,7 +960,7 @@
         </w:tc>
         <w:tc>
           <w:tcPr>
-            <w:tcW w:w="1800" w:type="dxa"/>
+            <w:tcW w:w="1974" w:type="dxa"/>
           </w:tcPr>
           <w:p>
             <w:pPr>
@@ -970,7 +988,7 @@
         </w:tc>
         <w:tc>
           <w:tcPr>
-            <w:tcW w:w="2430" w:type="dxa"/>
+            <w:tcW w:w="2250" w:type="dxa"/>
           </w:tcPr>
           <w:p>
             <w:pPr>
@@ -1003,21 +1021,33 @@
         </w:trPr>
         <w:tc>
           <w:tcPr>
-            <w:tcW w:w="442" w:type="dxa"/>
-          </w:tcPr>
-          <w:p>
-            <w:pPr>
-              <w:rPr>
-                <w:rFonts w:ascii="Arial" w:hAnsi="Arial" w:cs="Arial"/>
-                <w:sz w:val="14"/>
-                <w:szCs w:val="14"/>
-              </w:rPr>
-            </w:pPr>
-          </w:p>
-        </w:tc>
-        <w:tc>
-          <w:tcPr>
-            <w:tcW w:w="2852" w:type="dxa"/>
+            <w:tcW w:w="774" w:type="dxa"/>
+          </w:tcPr>
+          <w:p>
+            <w:pPr>
+              <w:rPr>
+                <w:rFonts w:ascii="Arial" w:hAnsi="Arial" w:cs="Arial"/>
+                <w:b/>
+                <w:bCs/>
+                <w:sz w:val="14"/>
+                <w:szCs w:val="14"/>
+              </w:rPr>
+            </w:pPr>
+            <w:r>
+              <w:rPr>
+                <w:rFonts w:ascii="Arial" w:hAnsi="Arial" w:cs="Arial"/>
+                <w:b/>
+                <w:bCs/>
+                <w:sz w:val="14"/>
+                <w:szCs w:val="14"/>
+              </w:rPr>
+              <w:t>TC-005</w:t>
+            </w:r>
+          </w:p>
+        </w:tc>
+        <w:tc>
+          <w:tcPr>
+            <w:tcW w:w="2526" w:type="dxa"/>
           </w:tcPr>
           <w:p>
             <w:pPr>
@@ -1039,7 +1069,7 @@
         </w:tc>
         <w:tc>
           <w:tcPr>
-            <w:tcW w:w="1800" w:type="dxa"/>
+            <w:tcW w:w="1974" w:type="dxa"/>
           </w:tcPr>
           <w:p>
             <w:pPr>
@@ -1100,7 +1130,7 @@
         </w:tc>
         <w:tc>
           <w:tcPr>
-            <w:tcW w:w="2430" w:type="dxa"/>
+            <w:tcW w:w="2250" w:type="dxa"/>
           </w:tcPr>
           <w:p>
             <w:pPr>
@@ -1146,33 +1176,23 @@
       <w:tr>
         <w:tc>
           <w:tcPr>
-            <w:tcW w:w="442" w:type="dxa"/>
-          </w:tcPr>
-          <w:p>
-            <w:pPr>
-              <w:rPr>
-                <w:rFonts w:ascii="Arial" w:hAnsi="Arial" w:cs="Arial"/>
-                <w:b/>
-                <w:bCs/>
-                <w:sz w:val="14"/>
-                <w:szCs w:val="14"/>
-              </w:rPr>
-            </w:pPr>
-            <w:r>
-              <w:rPr>
-                <w:rFonts w:ascii="Arial" w:hAnsi="Arial" w:cs="Arial"/>
-                <w:b/>
-                <w:bCs/>
-                <w:sz w:val="14"/>
-                <w:szCs w:val="14"/>
-              </w:rPr>
-              <w:t>4.</w:t>
-            </w:r>
-          </w:p>
-        </w:tc>
-        <w:tc>
-          <w:tcPr>
-            <w:tcW w:w="2852" w:type="dxa"/>
+            <w:tcW w:w="774" w:type="dxa"/>
+          </w:tcPr>
+          <w:p>
+            <w:pPr>
+              <w:rPr>
+                <w:rFonts w:ascii="Arial" w:hAnsi="Arial" w:cs="Arial"/>
+                <w:b/>
+                <w:bCs/>
+                <w:sz w:val="14"/>
+                <w:szCs w:val="14"/>
+              </w:rPr>
+            </w:pPr>
+          </w:p>
+        </w:tc>
+        <w:tc>
+          <w:tcPr>
+            <w:tcW w:w="2526" w:type="dxa"/>
           </w:tcPr>
           <w:p>
             <w:pPr>
@@ -1198,7 +1218,7 @@
         </w:tc>
         <w:tc>
           <w:tcPr>
-            <w:tcW w:w="1800" w:type="dxa"/>
+            <w:tcW w:w="1974" w:type="dxa"/>
           </w:tcPr>
           <w:p>
             <w:pPr>
@@ -1226,7 +1246,7 @@
         </w:tc>
         <w:tc>
           <w:tcPr>
-            <w:tcW w:w="2430" w:type="dxa"/>
+            <w:tcW w:w="2250" w:type="dxa"/>
           </w:tcPr>
           <w:p>
             <w:pPr>
@@ -1259,21 +1279,33 @@
         </w:trPr>
         <w:tc>
           <w:tcPr>
-            <w:tcW w:w="442" w:type="dxa"/>
-          </w:tcPr>
-          <w:p>
-            <w:pPr>
-              <w:rPr>
-                <w:rFonts w:ascii="Arial" w:hAnsi="Arial" w:cs="Arial"/>
-                <w:sz w:val="14"/>
-                <w:szCs w:val="14"/>
-              </w:rPr>
-            </w:pPr>
-          </w:p>
-        </w:tc>
-        <w:tc>
-          <w:tcPr>
-            <w:tcW w:w="2852" w:type="dxa"/>
+            <w:tcW w:w="774" w:type="dxa"/>
+          </w:tcPr>
+          <w:p>
+            <w:pPr>
+              <w:rPr>
+                <w:rFonts w:ascii="Arial" w:hAnsi="Arial" w:cs="Arial"/>
+                <w:b/>
+                <w:bCs/>
+                <w:sz w:val="14"/>
+                <w:szCs w:val="14"/>
+              </w:rPr>
+            </w:pPr>
+            <w:r>
+              <w:rPr>
+                <w:rFonts w:ascii="Arial" w:hAnsi="Arial" w:cs="Arial"/>
+                <w:b/>
+                <w:bCs/>
+                <w:sz w:val="14"/>
+                <w:szCs w:val="14"/>
+              </w:rPr>
+              <w:t>TC-006</w:t>
+            </w:r>
+          </w:p>
+        </w:tc>
+        <w:tc>
+          <w:tcPr>
+            <w:tcW w:w="2526" w:type="dxa"/>
           </w:tcPr>
           <w:p>
             <w:pPr>
@@ -1295,7 +1327,7 @@
         </w:tc>
         <w:tc>
           <w:tcPr>
-            <w:tcW w:w="1800" w:type="dxa"/>
+            <w:tcW w:w="1974" w:type="dxa"/>
           </w:tcPr>
           <w:p>
             <w:pPr>
@@ -1339,7 +1371,7 @@
         </w:tc>
         <w:tc>
           <w:tcPr>
-            <w:tcW w:w="2430" w:type="dxa"/>
+            <w:tcW w:w="2250" w:type="dxa"/>
           </w:tcPr>
           <w:p>
             <w:pPr>
@@ -1388,21 +1420,33 @@
         </w:trPr>
         <w:tc>
           <w:tcPr>
-            <w:tcW w:w="442" w:type="dxa"/>
-          </w:tcPr>
-          <w:p>
-            <w:pPr>
-              <w:rPr>
-                <w:rFonts w:ascii="Arial" w:hAnsi="Arial" w:cs="Arial"/>
-                <w:sz w:val="14"/>
-                <w:szCs w:val="14"/>
-              </w:rPr>
-            </w:pPr>
-          </w:p>
-        </w:tc>
-        <w:tc>
-          <w:tcPr>
-            <w:tcW w:w="2852" w:type="dxa"/>
+            <w:tcW w:w="774" w:type="dxa"/>
+          </w:tcPr>
+          <w:p>
+            <w:pPr>
+              <w:rPr>
+                <w:rFonts w:ascii="Arial" w:hAnsi="Arial" w:cs="Arial"/>
+                <w:b/>
+                <w:bCs/>
+                <w:sz w:val="14"/>
+                <w:szCs w:val="14"/>
+              </w:rPr>
+            </w:pPr>
+            <w:r>
+              <w:rPr>
+                <w:rFonts w:ascii="Arial" w:hAnsi="Arial" w:cs="Arial"/>
+                <w:b/>
+                <w:bCs/>
+                <w:sz w:val="14"/>
+                <w:szCs w:val="14"/>
+              </w:rPr>
+              <w:t>TC-007</w:t>
+            </w:r>
+          </w:p>
+        </w:tc>
+        <w:tc>
+          <w:tcPr>
+            <w:tcW w:w="2526" w:type="dxa"/>
           </w:tcPr>
           <w:p>
             <w:pPr>
@@ -1424,7 +1468,7 @@
         </w:tc>
         <w:tc>
           <w:tcPr>
-            <w:tcW w:w="1800" w:type="dxa"/>
+            <w:tcW w:w="1974" w:type="dxa"/>
           </w:tcPr>
           <w:p>
             <w:pPr>
@@ -1468,7 +1512,7 @@
         </w:tc>
         <w:tc>
           <w:tcPr>
-            <w:tcW w:w="2430" w:type="dxa"/>
+            <w:tcW w:w="2250" w:type="dxa"/>
           </w:tcPr>
           <w:p>
             <w:pPr>
@@ -1514,33 +1558,23 @@
       <w:tr>
         <w:tc>
           <w:tcPr>
-            <w:tcW w:w="442" w:type="dxa"/>
-          </w:tcPr>
-          <w:p>
-            <w:pPr>
-              <w:rPr>
-                <w:rFonts w:ascii="Arial" w:hAnsi="Arial" w:cs="Arial"/>
-                <w:b/>
-                <w:bCs/>
-                <w:sz w:val="14"/>
-                <w:szCs w:val="14"/>
-              </w:rPr>
-            </w:pPr>
-            <w:r>
-              <w:rPr>
-                <w:rFonts w:ascii="Arial" w:hAnsi="Arial" w:cs="Arial"/>
-                <w:b/>
-                <w:bCs/>
-                <w:sz w:val="14"/>
-                <w:szCs w:val="14"/>
-              </w:rPr>
-              <w:t xml:space="preserve">5. </w:t>
-            </w:r>
-          </w:p>
-        </w:tc>
-        <w:tc>
-          <w:tcPr>
-            <w:tcW w:w="2852" w:type="dxa"/>
+            <w:tcW w:w="774" w:type="dxa"/>
+          </w:tcPr>
+          <w:p>
+            <w:pPr>
+              <w:rPr>
+                <w:rFonts w:ascii="Arial" w:hAnsi="Arial" w:cs="Arial"/>
+                <w:b/>
+                <w:bCs/>
+                <w:sz w:val="14"/>
+                <w:szCs w:val="14"/>
+              </w:rPr>
+            </w:pPr>
+          </w:p>
+        </w:tc>
+        <w:tc>
+          <w:tcPr>
+            <w:tcW w:w="2526" w:type="dxa"/>
           </w:tcPr>
           <w:p>
             <w:pPr>
@@ -1566,7 +1600,7 @@
         </w:tc>
         <w:tc>
           <w:tcPr>
-            <w:tcW w:w="1800" w:type="dxa"/>
+            <w:tcW w:w="1974" w:type="dxa"/>
           </w:tcPr>
           <w:p>
             <w:pPr>
@@ -1594,7 +1628,7 @@
         </w:tc>
         <w:tc>
           <w:tcPr>
-            <w:tcW w:w="2430" w:type="dxa"/>
+            <w:tcW w:w="2250" w:type="dxa"/>
           </w:tcPr>
           <w:p>
             <w:pPr>
@@ -1627,23 +1661,33 @@
         </w:trPr>
         <w:tc>
           <w:tcPr>
-            <w:tcW w:w="442" w:type="dxa"/>
-          </w:tcPr>
-          <w:p>
-            <w:pPr>
-              <w:rPr>
-                <w:rFonts w:ascii="Arial" w:hAnsi="Arial" w:cs="Arial"/>
-                <w:b/>
-                <w:bCs/>
-                <w:sz w:val="14"/>
-                <w:szCs w:val="14"/>
-              </w:rPr>
-            </w:pPr>
-          </w:p>
-        </w:tc>
-        <w:tc>
-          <w:tcPr>
-            <w:tcW w:w="2852" w:type="dxa"/>
+            <w:tcW w:w="774" w:type="dxa"/>
+          </w:tcPr>
+          <w:p>
+            <w:pPr>
+              <w:rPr>
+                <w:rFonts w:ascii="Arial" w:hAnsi="Arial" w:cs="Arial"/>
+                <w:b/>
+                <w:bCs/>
+                <w:sz w:val="14"/>
+                <w:szCs w:val="14"/>
+              </w:rPr>
+            </w:pPr>
+            <w:r>
+              <w:rPr>
+                <w:rFonts w:ascii="Arial" w:hAnsi="Arial" w:cs="Arial"/>
+                <w:b/>
+                <w:bCs/>
+                <w:sz w:val="14"/>
+                <w:szCs w:val="14"/>
+              </w:rPr>
+              <w:t>TC-008</w:t>
+            </w:r>
+          </w:p>
+        </w:tc>
+        <w:tc>
+          <w:tcPr>
+            <w:tcW w:w="2526" w:type="dxa"/>
           </w:tcPr>
           <w:p>
             <w:pPr>
@@ -1665,7 +1709,7 @@
         </w:tc>
         <w:tc>
           <w:tcPr>
-            <w:tcW w:w="1800" w:type="dxa"/>
+            <w:tcW w:w="1974" w:type="dxa"/>
           </w:tcPr>
           <w:p>
             <w:pPr>
@@ -1709,7 +1753,7 @@
         </w:tc>
         <w:tc>
           <w:tcPr>
-            <w:tcW w:w="2430" w:type="dxa"/>
+            <w:tcW w:w="2250" w:type="dxa"/>
           </w:tcPr>
           <w:p>
             <w:pPr>
@@ -1755,33 +1799,23 @@
       <w:tr>
         <w:tc>
           <w:tcPr>
-            <w:tcW w:w="442" w:type="dxa"/>
-          </w:tcPr>
-          <w:p>
-            <w:pPr>
-              <w:rPr>
-                <w:rFonts w:ascii="Arial" w:hAnsi="Arial" w:cs="Arial"/>
-                <w:b/>
-                <w:bCs/>
-                <w:sz w:val="14"/>
-                <w:szCs w:val="14"/>
-              </w:rPr>
-            </w:pPr>
-            <w:r>
-              <w:rPr>
-                <w:rFonts w:ascii="Arial" w:hAnsi="Arial" w:cs="Arial"/>
-                <w:b/>
-                <w:bCs/>
-                <w:sz w:val="14"/>
-                <w:szCs w:val="14"/>
-              </w:rPr>
-              <w:t>6.</w:t>
-            </w:r>
-          </w:p>
-        </w:tc>
-        <w:tc>
-          <w:tcPr>
-            <w:tcW w:w="2852" w:type="dxa"/>
+            <w:tcW w:w="774" w:type="dxa"/>
+          </w:tcPr>
+          <w:p>
+            <w:pPr>
+              <w:rPr>
+                <w:rFonts w:ascii="Arial" w:hAnsi="Arial" w:cs="Arial"/>
+                <w:b/>
+                <w:bCs/>
+                <w:sz w:val="14"/>
+                <w:szCs w:val="14"/>
+              </w:rPr>
+            </w:pPr>
+          </w:p>
+        </w:tc>
+        <w:tc>
+          <w:tcPr>
+            <w:tcW w:w="2526" w:type="dxa"/>
           </w:tcPr>
           <w:p>
             <w:pPr>
@@ -1807,7 +1841,7 @@
         </w:tc>
         <w:tc>
           <w:tcPr>
-            <w:tcW w:w="1800" w:type="dxa"/>
+            <w:tcW w:w="1974" w:type="dxa"/>
           </w:tcPr>
           <w:p>
             <w:pPr>
@@ -1835,7 +1869,7 @@
         </w:tc>
         <w:tc>
           <w:tcPr>
-            <w:tcW w:w="2430" w:type="dxa"/>
+            <w:tcW w:w="2250" w:type="dxa"/>
           </w:tcPr>
           <w:p>
             <w:pPr>
@@ -1868,21 +1902,33 @@
         </w:trPr>
         <w:tc>
           <w:tcPr>
-            <w:tcW w:w="442" w:type="dxa"/>
-          </w:tcPr>
-          <w:p>
-            <w:pPr>
-              <w:rPr>
-                <w:rFonts w:ascii="Arial" w:hAnsi="Arial" w:cs="Arial"/>
-                <w:sz w:val="14"/>
-                <w:szCs w:val="14"/>
-              </w:rPr>
-            </w:pPr>
-          </w:p>
-        </w:tc>
-        <w:tc>
-          <w:tcPr>
-            <w:tcW w:w="2852" w:type="dxa"/>
+            <w:tcW w:w="774" w:type="dxa"/>
+          </w:tcPr>
+          <w:p>
+            <w:pPr>
+              <w:rPr>
+                <w:rFonts w:ascii="Arial" w:hAnsi="Arial" w:cs="Arial"/>
+                <w:b/>
+                <w:bCs/>
+                <w:sz w:val="14"/>
+                <w:szCs w:val="14"/>
+              </w:rPr>
+            </w:pPr>
+            <w:r>
+              <w:rPr>
+                <w:rFonts w:ascii="Arial" w:hAnsi="Arial" w:cs="Arial"/>
+                <w:b/>
+                <w:bCs/>
+                <w:sz w:val="14"/>
+                <w:szCs w:val="14"/>
+              </w:rPr>
+              <w:t>TC-009</w:t>
+            </w:r>
+          </w:p>
+        </w:tc>
+        <w:tc>
+          <w:tcPr>
+            <w:tcW w:w="2526" w:type="dxa"/>
           </w:tcPr>
           <w:p>
             <w:pPr>
@@ -1904,7 +1950,7 @@
         </w:tc>
         <w:tc>
           <w:tcPr>
-            <w:tcW w:w="1800" w:type="dxa"/>
+            <w:tcW w:w="1974" w:type="dxa"/>
           </w:tcPr>
           <w:p>
             <w:pPr>
@@ -1948,7 +1994,7 @@
         </w:tc>
         <w:tc>
           <w:tcPr>
-            <w:tcW w:w="2430" w:type="dxa"/>
+            <w:tcW w:w="2250" w:type="dxa"/>
           </w:tcPr>
           <w:p>
             <w:pPr>
@@ -1994,33 +2040,23 @@
       <w:tr>
         <w:tc>
           <w:tcPr>
-            <w:tcW w:w="442" w:type="dxa"/>
-          </w:tcPr>
-          <w:p>
-            <w:pPr>
-              <w:rPr>
-                <w:rFonts w:ascii="Arial" w:hAnsi="Arial" w:cs="Arial"/>
-                <w:b/>
-                <w:bCs/>
-                <w:sz w:val="14"/>
-                <w:szCs w:val="14"/>
-              </w:rPr>
-            </w:pPr>
-            <w:r>
-              <w:rPr>
-                <w:rFonts w:ascii="Arial" w:hAnsi="Arial" w:cs="Arial"/>
-                <w:b/>
-                <w:bCs/>
-                <w:sz w:val="14"/>
-                <w:szCs w:val="14"/>
-              </w:rPr>
-              <w:t>7.</w:t>
-            </w:r>
-          </w:p>
-        </w:tc>
-        <w:tc>
-          <w:tcPr>
-            <w:tcW w:w="2852" w:type="dxa"/>
+            <w:tcW w:w="774" w:type="dxa"/>
+          </w:tcPr>
+          <w:p>
+            <w:pPr>
+              <w:rPr>
+                <w:rFonts w:ascii="Arial" w:hAnsi="Arial" w:cs="Arial"/>
+                <w:b/>
+                <w:bCs/>
+                <w:sz w:val="14"/>
+                <w:szCs w:val="14"/>
+              </w:rPr>
+            </w:pPr>
+          </w:p>
+        </w:tc>
+        <w:tc>
+          <w:tcPr>
+            <w:tcW w:w="2526" w:type="dxa"/>
           </w:tcPr>
           <w:p>
             <w:pPr>
@@ -2046,7 +2082,7 @@
         </w:tc>
         <w:tc>
           <w:tcPr>
-            <w:tcW w:w="1800" w:type="dxa"/>
+            <w:tcW w:w="1974" w:type="dxa"/>
           </w:tcPr>
           <w:p>
             <w:pPr>
@@ -2074,7 +2110,7 @@
         </w:tc>
         <w:tc>
           <w:tcPr>
-            <w:tcW w:w="2430" w:type="dxa"/>
+            <w:tcW w:w="2250" w:type="dxa"/>
           </w:tcPr>
           <w:p>
             <w:pPr>
@@ -2107,23 +2143,33 @@
         </w:trPr>
         <w:tc>
           <w:tcPr>
-            <w:tcW w:w="442" w:type="dxa"/>
-          </w:tcPr>
-          <w:p>
-            <w:pPr>
-              <w:rPr>
-                <w:rFonts w:ascii="Arial" w:hAnsi="Arial" w:cs="Arial"/>
-                <w:b/>
-                <w:bCs/>
-                <w:sz w:val="14"/>
-                <w:szCs w:val="14"/>
-              </w:rPr>
-            </w:pPr>
-          </w:p>
-        </w:tc>
-        <w:tc>
-          <w:tcPr>
-            <w:tcW w:w="2852" w:type="dxa"/>
+            <w:tcW w:w="774" w:type="dxa"/>
+          </w:tcPr>
+          <w:p>
+            <w:pPr>
+              <w:rPr>
+                <w:rFonts w:ascii="Arial" w:hAnsi="Arial" w:cs="Arial"/>
+                <w:b/>
+                <w:bCs/>
+                <w:sz w:val="14"/>
+                <w:szCs w:val="14"/>
+              </w:rPr>
+            </w:pPr>
+            <w:r>
+              <w:rPr>
+                <w:rFonts w:ascii="Arial" w:hAnsi="Arial" w:cs="Arial"/>
+                <w:b/>
+                <w:bCs/>
+                <w:sz w:val="14"/>
+                <w:szCs w:val="14"/>
+              </w:rPr>
+              <w:t>TC-010</w:t>
+            </w:r>
+          </w:p>
+        </w:tc>
+        <w:tc>
+          <w:tcPr>
+            <w:tcW w:w="2526" w:type="dxa"/>
           </w:tcPr>
           <w:p>
             <w:pPr>
@@ -2145,7 +2191,7 @@
         </w:tc>
         <w:tc>
           <w:tcPr>
-            <w:tcW w:w="1800" w:type="dxa"/>
+            <w:tcW w:w="1974" w:type="dxa"/>
           </w:tcPr>
           <w:p>
             <w:pPr>
@@ -2189,7 +2235,7 @@
         </w:tc>
         <w:tc>
           <w:tcPr>
-            <w:tcW w:w="2430" w:type="dxa"/>
+            <w:tcW w:w="2250" w:type="dxa"/>
           </w:tcPr>
           <w:p>
             <w:pPr>
@@ -2238,23 +2284,33 @@
         </w:trPr>
         <w:tc>
           <w:tcPr>
-            <w:tcW w:w="442" w:type="dxa"/>
-          </w:tcPr>
-          <w:p>
-            <w:pPr>
-              <w:rPr>
-                <w:rFonts w:ascii="Arial" w:hAnsi="Arial" w:cs="Arial"/>
-                <w:b/>
-                <w:bCs/>
-                <w:sz w:val="14"/>
-                <w:szCs w:val="14"/>
-              </w:rPr>
-            </w:pPr>
-          </w:p>
-        </w:tc>
-        <w:tc>
-          <w:tcPr>
-            <w:tcW w:w="2852" w:type="dxa"/>
+            <w:tcW w:w="774" w:type="dxa"/>
+          </w:tcPr>
+          <w:p>
+            <w:pPr>
+              <w:rPr>
+                <w:rFonts w:ascii="Arial" w:hAnsi="Arial" w:cs="Arial"/>
+                <w:b/>
+                <w:bCs/>
+                <w:sz w:val="14"/>
+                <w:szCs w:val="14"/>
+              </w:rPr>
+            </w:pPr>
+            <w:r>
+              <w:rPr>
+                <w:rFonts w:ascii="Arial" w:hAnsi="Arial" w:cs="Arial"/>
+                <w:b/>
+                <w:bCs/>
+                <w:sz w:val="14"/>
+                <w:szCs w:val="14"/>
+              </w:rPr>
+              <w:t>TC-011</w:t>
+            </w:r>
+          </w:p>
+        </w:tc>
+        <w:tc>
+          <w:tcPr>
+            <w:tcW w:w="2526" w:type="dxa"/>
           </w:tcPr>
           <w:p>
             <w:pPr>
@@ -2292,7 +2348,7 @@
         </w:tc>
         <w:tc>
           <w:tcPr>
-            <w:tcW w:w="1800" w:type="dxa"/>
+            <w:tcW w:w="1974" w:type="dxa"/>
           </w:tcPr>
           <w:p>
             <w:pPr>
@@ -2336,7 +2392,7 @@
         </w:tc>
         <w:tc>
           <w:tcPr>
-            <w:tcW w:w="2430" w:type="dxa"/>
+            <w:tcW w:w="2250" w:type="dxa"/>
           </w:tcPr>
           <w:p>
             <w:pPr>
@@ -2385,23 +2441,33 @@
         </w:trPr>
         <w:tc>
           <w:tcPr>
-            <w:tcW w:w="442" w:type="dxa"/>
-          </w:tcPr>
-          <w:p>
-            <w:pPr>
-              <w:rPr>
-                <w:rFonts w:ascii="Arial" w:hAnsi="Arial" w:cs="Arial"/>
-                <w:b/>
-                <w:bCs/>
-                <w:sz w:val="14"/>
-                <w:szCs w:val="14"/>
-              </w:rPr>
-            </w:pPr>
-          </w:p>
-        </w:tc>
-        <w:tc>
-          <w:tcPr>
-            <w:tcW w:w="2852" w:type="dxa"/>
+            <w:tcW w:w="774" w:type="dxa"/>
+          </w:tcPr>
+          <w:p>
+            <w:pPr>
+              <w:rPr>
+                <w:rFonts w:ascii="Arial" w:hAnsi="Arial" w:cs="Arial"/>
+                <w:b/>
+                <w:bCs/>
+                <w:sz w:val="14"/>
+                <w:szCs w:val="14"/>
+              </w:rPr>
+            </w:pPr>
+            <w:r>
+              <w:rPr>
+                <w:rFonts w:ascii="Arial" w:hAnsi="Arial" w:cs="Arial"/>
+                <w:b/>
+                <w:bCs/>
+                <w:sz w:val="14"/>
+                <w:szCs w:val="14"/>
+              </w:rPr>
+              <w:t>TC-012</w:t>
+            </w:r>
+          </w:p>
+        </w:tc>
+        <w:tc>
+          <w:tcPr>
+            <w:tcW w:w="2526" w:type="dxa"/>
           </w:tcPr>
           <w:p>
             <w:pPr>
@@ -2423,7 +2489,7 @@
         </w:tc>
         <w:tc>
           <w:tcPr>
-            <w:tcW w:w="1800" w:type="dxa"/>
+            <w:tcW w:w="1974" w:type="dxa"/>
           </w:tcPr>
           <w:p>
             <w:pPr>
@@ -2467,7 +2533,7 @@
         </w:tc>
         <w:tc>
           <w:tcPr>
-            <w:tcW w:w="2430" w:type="dxa"/>
+            <w:tcW w:w="2250" w:type="dxa"/>
           </w:tcPr>
           <w:p>
             <w:pPr>
@@ -2513,33 +2579,23 @@
       <w:tr>
         <w:tc>
           <w:tcPr>
-            <w:tcW w:w="442" w:type="dxa"/>
-          </w:tcPr>
-          <w:p>
-            <w:pPr>
-              <w:rPr>
-                <w:rFonts w:ascii="Arial" w:hAnsi="Arial" w:cs="Arial"/>
-                <w:b/>
-                <w:bCs/>
-                <w:sz w:val="14"/>
-                <w:szCs w:val="14"/>
-              </w:rPr>
-            </w:pPr>
-            <w:r>
-              <w:rPr>
-                <w:rFonts w:ascii="Arial" w:hAnsi="Arial" w:cs="Arial"/>
-                <w:b/>
-                <w:bCs/>
-                <w:sz w:val="14"/>
-                <w:szCs w:val="14"/>
-              </w:rPr>
-              <w:t>8.</w:t>
-            </w:r>
-          </w:p>
-        </w:tc>
-        <w:tc>
-          <w:tcPr>
-            <w:tcW w:w="2852" w:type="dxa"/>
+            <w:tcW w:w="774" w:type="dxa"/>
+          </w:tcPr>
+          <w:p>
+            <w:pPr>
+              <w:rPr>
+                <w:rFonts w:ascii="Arial" w:hAnsi="Arial" w:cs="Arial"/>
+                <w:b/>
+                <w:bCs/>
+                <w:sz w:val="14"/>
+                <w:szCs w:val="14"/>
+              </w:rPr>
+            </w:pPr>
+          </w:p>
+        </w:tc>
+        <w:tc>
+          <w:tcPr>
+            <w:tcW w:w="2526" w:type="dxa"/>
           </w:tcPr>
           <w:p>
             <w:pPr>
@@ -2565,7 +2621,7 @@
         </w:tc>
         <w:tc>
           <w:tcPr>
-            <w:tcW w:w="1800" w:type="dxa"/>
+            <w:tcW w:w="1974" w:type="dxa"/>
           </w:tcPr>
           <w:p>
             <w:pPr>
@@ -2593,7 +2649,7 @@
         </w:tc>
         <w:tc>
           <w:tcPr>
-            <w:tcW w:w="2430" w:type="dxa"/>
+            <w:tcW w:w="2250" w:type="dxa"/>
           </w:tcPr>
           <w:p>
             <w:pPr>
@@ -2626,21 +2682,33 @@
         </w:trPr>
         <w:tc>
           <w:tcPr>
-            <w:tcW w:w="442" w:type="dxa"/>
-          </w:tcPr>
-          <w:p>
-            <w:pPr>
-              <w:rPr>
-                <w:rFonts w:ascii="Arial" w:hAnsi="Arial" w:cs="Arial"/>
-                <w:sz w:val="14"/>
-                <w:szCs w:val="14"/>
-              </w:rPr>
-            </w:pPr>
-          </w:p>
-        </w:tc>
-        <w:tc>
-          <w:tcPr>
-            <w:tcW w:w="2852" w:type="dxa"/>
+            <w:tcW w:w="774" w:type="dxa"/>
+          </w:tcPr>
+          <w:p>
+            <w:pPr>
+              <w:rPr>
+                <w:rFonts w:ascii="Arial" w:hAnsi="Arial" w:cs="Arial"/>
+                <w:b/>
+                <w:bCs/>
+                <w:sz w:val="14"/>
+                <w:szCs w:val="14"/>
+              </w:rPr>
+            </w:pPr>
+            <w:r>
+              <w:rPr>
+                <w:rFonts w:ascii="Arial" w:hAnsi="Arial" w:cs="Arial"/>
+                <w:b/>
+                <w:bCs/>
+                <w:sz w:val="14"/>
+                <w:szCs w:val="14"/>
+              </w:rPr>
+              <w:t>TC-013</w:t>
+            </w:r>
+          </w:p>
+        </w:tc>
+        <w:tc>
+          <w:tcPr>
+            <w:tcW w:w="2526" w:type="dxa"/>
           </w:tcPr>
           <w:p>
             <w:pPr>
@@ -2662,7 +2730,7 @@
         </w:tc>
         <w:tc>
           <w:tcPr>
-            <w:tcW w:w="1800" w:type="dxa"/>
+            <w:tcW w:w="1974" w:type="dxa"/>
           </w:tcPr>
           <w:p>
             <w:pPr>
@@ -2706,7 +2774,7 @@
         </w:tc>
         <w:tc>
           <w:tcPr>
-            <w:tcW w:w="2430" w:type="dxa"/>
+            <w:tcW w:w="2250" w:type="dxa"/>
           </w:tcPr>
           <w:p>
             <w:pPr>
@@ -2752,33 +2820,23 @@
       <w:tr>
         <w:tc>
           <w:tcPr>
-            <w:tcW w:w="442" w:type="dxa"/>
-          </w:tcPr>
-          <w:p>
-            <w:pPr>
-              <w:rPr>
-                <w:rFonts w:ascii="Arial" w:hAnsi="Arial" w:cs="Arial"/>
-                <w:b/>
-                <w:bCs/>
-                <w:sz w:val="14"/>
-                <w:szCs w:val="14"/>
-              </w:rPr>
-            </w:pPr>
-            <w:r>
-              <w:rPr>
-                <w:rFonts w:ascii="Arial" w:hAnsi="Arial" w:cs="Arial"/>
-                <w:b/>
-                <w:bCs/>
-                <w:sz w:val="14"/>
-                <w:szCs w:val="14"/>
-              </w:rPr>
-              <w:t>9.</w:t>
-            </w:r>
-          </w:p>
-        </w:tc>
-        <w:tc>
-          <w:tcPr>
-            <w:tcW w:w="2852" w:type="dxa"/>
+            <w:tcW w:w="774" w:type="dxa"/>
+          </w:tcPr>
+          <w:p>
+            <w:pPr>
+              <w:rPr>
+                <w:rFonts w:ascii="Arial" w:hAnsi="Arial" w:cs="Arial"/>
+                <w:b/>
+                <w:bCs/>
+                <w:sz w:val="14"/>
+                <w:szCs w:val="14"/>
+              </w:rPr>
+            </w:pPr>
+          </w:p>
+        </w:tc>
+        <w:tc>
+          <w:tcPr>
+            <w:tcW w:w="2526" w:type="dxa"/>
           </w:tcPr>
           <w:p>
             <w:pPr>
@@ -2889,7 +2947,7 @@
         </w:tc>
         <w:tc>
           <w:tcPr>
-            <w:tcW w:w="1800" w:type="dxa"/>
+            <w:tcW w:w="1974" w:type="dxa"/>
           </w:tcPr>
           <w:p>
             <w:pPr>
@@ -2917,7 +2975,7 @@
         </w:tc>
         <w:tc>
           <w:tcPr>
-            <w:tcW w:w="2430" w:type="dxa"/>
+            <w:tcW w:w="2250" w:type="dxa"/>
           </w:tcPr>
           <w:p>
             <w:pPr>
@@ -2950,21 +3008,33 @@
         </w:trPr>
         <w:tc>
           <w:tcPr>
-            <w:tcW w:w="442" w:type="dxa"/>
-          </w:tcPr>
-          <w:p>
-            <w:pPr>
-              <w:rPr>
-                <w:rFonts w:ascii="Arial" w:hAnsi="Arial" w:cs="Arial"/>
-                <w:sz w:val="14"/>
-                <w:szCs w:val="14"/>
-              </w:rPr>
-            </w:pPr>
-          </w:p>
-        </w:tc>
-        <w:tc>
-          <w:tcPr>
-            <w:tcW w:w="2852" w:type="dxa"/>
+            <w:tcW w:w="774" w:type="dxa"/>
+          </w:tcPr>
+          <w:p>
+            <w:pPr>
+              <w:rPr>
+                <w:rFonts w:ascii="Arial" w:hAnsi="Arial" w:cs="Arial"/>
+                <w:b/>
+                <w:bCs/>
+                <w:sz w:val="14"/>
+                <w:szCs w:val="14"/>
+              </w:rPr>
+            </w:pPr>
+            <w:r>
+              <w:rPr>
+                <w:rFonts w:ascii="Arial" w:hAnsi="Arial" w:cs="Arial"/>
+                <w:b/>
+                <w:bCs/>
+                <w:sz w:val="14"/>
+                <w:szCs w:val="14"/>
+              </w:rPr>
+              <w:t>TC-014</w:t>
+            </w:r>
+          </w:p>
+        </w:tc>
+        <w:tc>
+          <w:tcPr>
+            <w:tcW w:w="2526" w:type="dxa"/>
           </w:tcPr>
           <w:p>
             <w:pPr>
@@ -2987,7 +3057,7 @@
         </w:tc>
         <w:tc>
           <w:tcPr>
-            <w:tcW w:w="1800" w:type="dxa"/>
+            <w:tcW w:w="1974" w:type="dxa"/>
           </w:tcPr>
           <w:p>
             <w:pPr>
@@ -3048,7 +3118,7 @@
         </w:tc>
         <w:tc>
           <w:tcPr>
-            <w:tcW w:w="2430" w:type="dxa"/>
+            <w:tcW w:w="2250" w:type="dxa"/>
           </w:tcPr>
           <w:p>
             <w:pPr>
@@ -3097,21 +3167,33 @@
         </w:trPr>
         <w:tc>
           <w:tcPr>
-            <w:tcW w:w="442" w:type="dxa"/>
-          </w:tcPr>
-          <w:p>
-            <w:pPr>
-              <w:rPr>
-                <w:rFonts w:ascii="Arial" w:hAnsi="Arial" w:cs="Arial"/>
-                <w:sz w:val="14"/>
-                <w:szCs w:val="14"/>
-              </w:rPr>
-            </w:pPr>
-          </w:p>
-        </w:tc>
-        <w:tc>
-          <w:tcPr>
-            <w:tcW w:w="2852" w:type="dxa"/>
+            <w:tcW w:w="774" w:type="dxa"/>
+          </w:tcPr>
+          <w:p>
+            <w:pPr>
+              <w:rPr>
+                <w:rFonts w:ascii="Arial" w:hAnsi="Arial" w:cs="Arial"/>
+                <w:b/>
+                <w:bCs/>
+                <w:sz w:val="14"/>
+                <w:szCs w:val="14"/>
+              </w:rPr>
+            </w:pPr>
+            <w:r>
+              <w:rPr>
+                <w:rFonts w:ascii="Arial" w:hAnsi="Arial" w:cs="Arial"/>
+                <w:b/>
+                <w:bCs/>
+                <w:sz w:val="14"/>
+                <w:szCs w:val="14"/>
+              </w:rPr>
+              <w:t>TC-015</w:t>
+            </w:r>
+          </w:p>
+        </w:tc>
+        <w:tc>
+          <w:tcPr>
+            <w:tcW w:w="2526" w:type="dxa"/>
           </w:tcPr>
           <w:p>
             <w:pPr>
@@ -3152,7 +3234,7 @@
         </w:tc>
         <w:tc>
           <w:tcPr>
-            <w:tcW w:w="1800" w:type="dxa"/>
+            <w:tcW w:w="1974" w:type="dxa"/>
           </w:tcPr>
           <w:p>
             <w:pPr>
@@ -3196,7 +3278,7 @@
         </w:tc>
         <w:tc>
           <w:tcPr>
-            <w:tcW w:w="2430" w:type="dxa"/>
+            <w:tcW w:w="2250" w:type="dxa"/>
           </w:tcPr>
           <w:p>
             <w:pPr>
@@ -3245,21 +3327,33 @@
         </w:trPr>
         <w:tc>
           <w:tcPr>
-            <w:tcW w:w="442" w:type="dxa"/>
-          </w:tcPr>
-          <w:p>
-            <w:pPr>
-              <w:rPr>
-                <w:rFonts w:ascii="Arial" w:hAnsi="Arial" w:cs="Arial"/>
-                <w:sz w:val="14"/>
-                <w:szCs w:val="14"/>
-              </w:rPr>
-            </w:pPr>
-          </w:p>
-        </w:tc>
-        <w:tc>
-          <w:tcPr>
-            <w:tcW w:w="2852" w:type="dxa"/>
+            <w:tcW w:w="774" w:type="dxa"/>
+          </w:tcPr>
+          <w:p>
+            <w:pPr>
+              <w:rPr>
+                <w:rFonts w:ascii="Arial" w:hAnsi="Arial" w:cs="Arial"/>
+                <w:b/>
+                <w:bCs/>
+                <w:sz w:val="14"/>
+                <w:szCs w:val="14"/>
+              </w:rPr>
+            </w:pPr>
+            <w:r>
+              <w:rPr>
+                <w:rFonts w:ascii="Arial" w:hAnsi="Arial" w:cs="Arial"/>
+                <w:b/>
+                <w:bCs/>
+                <w:sz w:val="14"/>
+                <w:szCs w:val="14"/>
+              </w:rPr>
+              <w:t>TC-016</w:t>
+            </w:r>
+          </w:p>
+        </w:tc>
+        <w:tc>
+          <w:tcPr>
+            <w:tcW w:w="2526" w:type="dxa"/>
           </w:tcPr>
           <w:p>
             <w:pPr>
@@ -3300,7 +3394,7 @@
         </w:tc>
         <w:tc>
           <w:tcPr>
-            <w:tcW w:w="1800" w:type="dxa"/>
+            <w:tcW w:w="1974" w:type="dxa"/>
           </w:tcPr>
           <w:p>
             <w:pPr>
@@ -3338,21 +3432,13 @@
                 <w:sz w:val="14"/>
                 <w:szCs w:val="14"/>
               </w:rPr>
-              <w:t xml:space="preserve">The user should receive an error telling them that </w:t>
-            </w:r>
-            <w:r>
-              <w:rPr>
-                <w:rFonts w:ascii="Arial" w:hAnsi="Arial" w:cs="Arial"/>
-                <w:sz w:val="14"/>
-                <w:szCs w:val="14"/>
-              </w:rPr>
-              <w:t>integers are not valid inputs and to use W, A, S, D instead.</w:t>
-            </w:r>
-          </w:p>
-        </w:tc>
-        <w:tc>
-          <w:tcPr>
-            <w:tcW w:w="2430" w:type="dxa"/>
+              <w:t>The user should receive an error telling them that integers are not valid inputs and to use W, A, S, D instead.</w:t>
+            </w:r>
+          </w:p>
+        </w:tc>
+        <w:tc>
+          <w:tcPr>
+            <w:tcW w:w="2250" w:type="dxa"/>
           </w:tcPr>
           <w:p>
             <w:pPr>
@@ -3398,33 +3484,23 @@
       <w:tr>
         <w:tc>
           <w:tcPr>
-            <w:tcW w:w="442" w:type="dxa"/>
-          </w:tcPr>
-          <w:p>
-            <w:pPr>
-              <w:rPr>
-                <w:rFonts w:ascii="Arial" w:hAnsi="Arial" w:cs="Arial"/>
-                <w:b/>
-                <w:bCs/>
-                <w:sz w:val="14"/>
-                <w:szCs w:val="14"/>
-              </w:rPr>
-            </w:pPr>
-            <w:r>
-              <w:rPr>
-                <w:rFonts w:ascii="Arial" w:hAnsi="Arial" w:cs="Arial"/>
-                <w:b/>
-                <w:bCs/>
-                <w:sz w:val="14"/>
-                <w:szCs w:val="14"/>
-              </w:rPr>
-              <w:t>10.</w:t>
-            </w:r>
-          </w:p>
-        </w:tc>
-        <w:tc>
-          <w:tcPr>
-            <w:tcW w:w="2852" w:type="dxa"/>
+            <w:tcW w:w="774" w:type="dxa"/>
+          </w:tcPr>
+          <w:p>
+            <w:pPr>
+              <w:rPr>
+                <w:rFonts w:ascii="Arial" w:hAnsi="Arial" w:cs="Arial"/>
+                <w:b/>
+                <w:bCs/>
+                <w:sz w:val="14"/>
+                <w:szCs w:val="14"/>
+              </w:rPr>
+            </w:pPr>
+          </w:p>
+        </w:tc>
+        <w:tc>
+          <w:tcPr>
+            <w:tcW w:w="2526" w:type="dxa"/>
           </w:tcPr>
           <w:p>
             <w:pPr>
@@ -3450,7 +3526,7 @@
         </w:tc>
         <w:tc>
           <w:tcPr>
-            <w:tcW w:w="1800" w:type="dxa"/>
+            <w:tcW w:w="1974" w:type="dxa"/>
           </w:tcPr>
           <w:p>
             <w:pPr>
@@ -3478,7 +3554,7 @@
         </w:tc>
         <w:tc>
           <w:tcPr>
-            <w:tcW w:w="2430" w:type="dxa"/>
+            <w:tcW w:w="2250" w:type="dxa"/>
           </w:tcPr>
           <w:p>
             <w:pPr>
@@ -3511,21 +3587,33 @@
         </w:trPr>
         <w:tc>
           <w:tcPr>
-            <w:tcW w:w="442" w:type="dxa"/>
-          </w:tcPr>
-          <w:p>
-            <w:pPr>
-              <w:rPr>
-                <w:rFonts w:ascii="Arial" w:hAnsi="Arial" w:cs="Arial"/>
-                <w:sz w:val="14"/>
-                <w:szCs w:val="14"/>
-              </w:rPr>
-            </w:pPr>
-          </w:p>
-        </w:tc>
-        <w:tc>
-          <w:tcPr>
-            <w:tcW w:w="2852" w:type="dxa"/>
+            <w:tcW w:w="774" w:type="dxa"/>
+          </w:tcPr>
+          <w:p>
+            <w:pPr>
+              <w:rPr>
+                <w:rFonts w:ascii="Arial" w:hAnsi="Arial" w:cs="Arial"/>
+                <w:b/>
+                <w:bCs/>
+                <w:sz w:val="14"/>
+                <w:szCs w:val="14"/>
+              </w:rPr>
+            </w:pPr>
+            <w:r>
+              <w:rPr>
+                <w:rFonts w:ascii="Arial" w:hAnsi="Arial" w:cs="Arial"/>
+                <w:b/>
+                <w:bCs/>
+                <w:sz w:val="14"/>
+                <w:szCs w:val="14"/>
+              </w:rPr>
+              <w:t>TC-017</w:t>
+            </w:r>
+          </w:p>
+        </w:tc>
+        <w:tc>
+          <w:tcPr>
+            <w:tcW w:w="2526" w:type="dxa"/>
           </w:tcPr>
           <w:p>
             <w:pPr>
@@ -3547,7 +3635,7 @@
         </w:tc>
         <w:tc>
           <w:tcPr>
-            <w:tcW w:w="1800" w:type="dxa"/>
+            <w:tcW w:w="1974" w:type="dxa"/>
           </w:tcPr>
           <w:p>
             <w:pPr>
@@ -3608,7 +3696,7 @@
         </w:tc>
         <w:tc>
           <w:tcPr>
-            <w:tcW w:w="2430" w:type="dxa"/>
+            <w:tcW w:w="2250" w:type="dxa"/>
           </w:tcPr>
           <w:p>
             <w:pPr>
@@ -3657,21 +3745,23 @@
         </w:trPr>
         <w:tc>
           <w:tcPr>
-            <w:tcW w:w="442" w:type="dxa"/>
-          </w:tcPr>
-          <w:p>
-            <w:pPr>
-              <w:rPr>
-                <w:rFonts w:ascii="Arial" w:hAnsi="Arial" w:cs="Arial"/>
-                <w:sz w:val="14"/>
-                <w:szCs w:val="14"/>
-              </w:rPr>
-            </w:pPr>
-          </w:p>
-        </w:tc>
-        <w:tc>
-          <w:tcPr>
-            <w:tcW w:w="2852" w:type="dxa"/>
+            <w:tcW w:w="774" w:type="dxa"/>
+          </w:tcPr>
+          <w:p>
+            <w:pPr>
+              <w:rPr>
+                <w:rFonts w:ascii="Arial" w:hAnsi="Arial" w:cs="Arial"/>
+                <w:b/>
+                <w:bCs/>
+                <w:sz w:val="14"/>
+                <w:szCs w:val="14"/>
+              </w:rPr>
+            </w:pPr>
+          </w:p>
+        </w:tc>
+        <w:tc>
+          <w:tcPr>
+            <w:tcW w:w="2526" w:type="dxa"/>
           </w:tcPr>
           <w:p>
             <w:pPr>
@@ -3695,7 +3785,7 @@
         </w:tc>
         <w:tc>
           <w:tcPr>
-            <w:tcW w:w="1800" w:type="dxa"/>
+            <w:tcW w:w="1974" w:type="dxa"/>
           </w:tcPr>
           <w:p>
             <w:pPr>
@@ -3723,7 +3813,7 @@
         </w:tc>
         <w:tc>
           <w:tcPr>
-            <w:tcW w:w="2430" w:type="dxa"/>
+            <w:tcW w:w="2250" w:type="dxa"/>
           </w:tcPr>
           <w:p>
             <w:pPr>
@@ -3753,33 +3843,23 @@
       <w:tr>
         <w:tc>
           <w:tcPr>
-            <w:tcW w:w="442" w:type="dxa"/>
-          </w:tcPr>
-          <w:p>
-            <w:pPr>
-              <w:rPr>
-                <w:rFonts w:ascii="Arial" w:hAnsi="Arial" w:cs="Arial"/>
-                <w:b/>
-                <w:bCs/>
-                <w:sz w:val="14"/>
-                <w:szCs w:val="14"/>
-              </w:rPr>
-            </w:pPr>
-            <w:r>
-              <w:rPr>
-                <w:rFonts w:ascii="Arial" w:hAnsi="Arial" w:cs="Arial"/>
-                <w:b/>
-                <w:bCs/>
-                <w:sz w:val="14"/>
-                <w:szCs w:val="14"/>
-              </w:rPr>
-              <w:t>11.</w:t>
-            </w:r>
-          </w:p>
-        </w:tc>
-        <w:tc>
-          <w:tcPr>
-            <w:tcW w:w="2852" w:type="dxa"/>
+            <w:tcW w:w="774" w:type="dxa"/>
+          </w:tcPr>
+          <w:p>
+            <w:pPr>
+              <w:rPr>
+                <w:rFonts w:ascii="Arial" w:hAnsi="Arial" w:cs="Arial"/>
+                <w:b/>
+                <w:bCs/>
+                <w:sz w:val="14"/>
+                <w:szCs w:val="14"/>
+              </w:rPr>
+            </w:pPr>
+          </w:p>
+        </w:tc>
+        <w:tc>
+          <w:tcPr>
+            <w:tcW w:w="2526" w:type="dxa"/>
           </w:tcPr>
           <w:p>
             <w:pPr>
@@ -3803,7 +3883,7 @@
         </w:tc>
         <w:tc>
           <w:tcPr>
-            <w:tcW w:w="1800" w:type="dxa"/>
+            <w:tcW w:w="1974" w:type="dxa"/>
           </w:tcPr>
           <w:p>
             <w:pPr>
@@ -3855,7 +3935,7 @@
         </w:tc>
         <w:tc>
           <w:tcPr>
-            <w:tcW w:w="2430" w:type="dxa"/>
+            <w:tcW w:w="2250" w:type="dxa"/>
           </w:tcPr>
           <w:p>
             <w:pPr>
@@ -3904,21 +3984,23 @@
         </w:trPr>
         <w:tc>
           <w:tcPr>
-            <w:tcW w:w="442" w:type="dxa"/>
-          </w:tcPr>
-          <w:p>
-            <w:pPr>
-              <w:rPr>
-                <w:rFonts w:ascii="Arial" w:hAnsi="Arial" w:cs="Arial"/>
-                <w:sz w:val="14"/>
-                <w:szCs w:val="14"/>
-              </w:rPr>
-            </w:pPr>
-          </w:p>
-        </w:tc>
-        <w:tc>
-          <w:tcPr>
-            <w:tcW w:w="2852" w:type="dxa"/>
+            <w:tcW w:w="774" w:type="dxa"/>
+          </w:tcPr>
+          <w:p>
+            <w:pPr>
+              <w:rPr>
+                <w:rFonts w:ascii="Arial" w:hAnsi="Arial" w:cs="Arial"/>
+                <w:b/>
+                <w:bCs/>
+                <w:sz w:val="14"/>
+                <w:szCs w:val="14"/>
+              </w:rPr>
+            </w:pPr>
+          </w:p>
+        </w:tc>
+        <w:tc>
+          <w:tcPr>
+            <w:tcW w:w="2526" w:type="dxa"/>
           </w:tcPr>
           <w:p>
             <w:pPr>
@@ -3942,7 +4024,7 @@
         </w:tc>
         <w:tc>
           <w:tcPr>
-            <w:tcW w:w="1800" w:type="dxa"/>
+            <w:tcW w:w="1974" w:type="dxa"/>
           </w:tcPr>
           <w:p>
             <w:pPr>
@@ -3970,7 +4052,7 @@
         </w:tc>
         <w:tc>
           <w:tcPr>
-            <w:tcW w:w="2430" w:type="dxa"/>
+            <w:tcW w:w="2250" w:type="dxa"/>
           </w:tcPr>
           <w:p>
             <w:pPr>
@@ -4000,33 +4082,33 @@
       <w:tr>
         <w:tc>
           <w:tcPr>
-            <w:tcW w:w="442" w:type="dxa"/>
-          </w:tcPr>
-          <w:p>
-            <w:pPr>
-              <w:rPr>
-                <w:rFonts w:ascii="Arial" w:hAnsi="Arial" w:cs="Arial"/>
-                <w:b/>
-                <w:bCs/>
-                <w:sz w:val="14"/>
-                <w:szCs w:val="14"/>
-              </w:rPr>
-            </w:pPr>
-            <w:r>
-              <w:rPr>
-                <w:rFonts w:ascii="Arial" w:hAnsi="Arial" w:cs="Arial"/>
-                <w:b/>
-                <w:bCs/>
-                <w:sz w:val="14"/>
-                <w:szCs w:val="14"/>
-              </w:rPr>
-              <w:t>12.</w:t>
-            </w:r>
-          </w:p>
-        </w:tc>
-        <w:tc>
-          <w:tcPr>
-            <w:tcW w:w="2852" w:type="dxa"/>
+            <w:tcW w:w="774" w:type="dxa"/>
+          </w:tcPr>
+          <w:p>
+            <w:pPr>
+              <w:rPr>
+                <w:rFonts w:ascii="Arial" w:hAnsi="Arial" w:cs="Arial"/>
+                <w:b/>
+                <w:bCs/>
+                <w:sz w:val="14"/>
+                <w:szCs w:val="14"/>
+              </w:rPr>
+            </w:pPr>
+            <w:r>
+              <w:rPr>
+                <w:rFonts w:ascii="Arial" w:hAnsi="Arial" w:cs="Arial"/>
+                <w:b/>
+                <w:bCs/>
+                <w:sz w:val="14"/>
+                <w:szCs w:val="14"/>
+              </w:rPr>
+              <w:t>TC-018</w:t>
+            </w:r>
+          </w:p>
+        </w:tc>
+        <w:tc>
+          <w:tcPr>
+            <w:tcW w:w="2526" w:type="dxa"/>
           </w:tcPr>
           <w:p>
             <w:pPr>
@@ -4050,7 +4132,7 @@
         </w:tc>
         <w:tc>
           <w:tcPr>
-            <w:tcW w:w="1800" w:type="dxa"/>
+            <w:tcW w:w="1974" w:type="dxa"/>
           </w:tcPr>
           <w:p>
             <w:pPr>
@@ -4094,7 +4176,7 @@
         </w:tc>
         <w:tc>
           <w:tcPr>
-            <w:tcW w:w="2430" w:type="dxa"/>
+            <w:tcW w:w="2250" w:type="dxa"/>
           </w:tcPr>
           <w:p>
             <w:pPr>
@@ -4143,21 +4225,23 @@
         </w:trPr>
         <w:tc>
           <w:tcPr>
-            <w:tcW w:w="442" w:type="dxa"/>
-          </w:tcPr>
-          <w:p>
-            <w:pPr>
-              <w:rPr>
-                <w:rFonts w:ascii="Arial" w:hAnsi="Arial" w:cs="Arial"/>
-                <w:sz w:val="14"/>
-                <w:szCs w:val="14"/>
-              </w:rPr>
-            </w:pPr>
-          </w:p>
-        </w:tc>
-        <w:tc>
-          <w:tcPr>
-            <w:tcW w:w="2852" w:type="dxa"/>
+            <w:tcW w:w="774" w:type="dxa"/>
+          </w:tcPr>
+          <w:p>
+            <w:pPr>
+              <w:rPr>
+                <w:rFonts w:ascii="Arial" w:hAnsi="Arial" w:cs="Arial"/>
+                <w:b/>
+                <w:bCs/>
+                <w:sz w:val="14"/>
+                <w:szCs w:val="14"/>
+              </w:rPr>
+            </w:pPr>
+          </w:p>
+        </w:tc>
+        <w:tc>
+          <w:tcPr>
+            <w:tcW w:w="2526" w:type="dxa"/>
           </w:tcPr>
           <w:p>
             <w:pPr>
@@ -4181,7 +4265,7 @@
         </w:tc>
         <w:tc>
           <w:tcPr>
-            <w:tcW w:w="1800" w:type="dxa"/>
+            <w:tcW w:w="1974" w:type="dxa"/>
           </w:tcPr>
           <w:p>
             <w:pPr>
@@ -4209,7 +4293,7 @@
         </w:tc>
         <w:tc>
           <w:tcPr>
-            <w:tcW w:w="2430" w:type="dxa"/>
+            <w:tcW w:w="2250" w:type="dxa"/>
           </w:tcPr>
           <w:p>
             <w:pPr>
@@ -4239,33 +4323,33 @@
       <w:tr>
         <w:tc>
           <w:tcPr>
-            <w:tcW w:w="442" w:type="dxa"/>
-          </w:tcPr>
-          <w:p>
-            <w:pPr>
-              <w:rPr>
-                <w:rFonts w:ascii="Arial" w:hAnsi="Arial" w:cs="Arial"/>
-                <w:b/>
-                <w:bCs/>
-                <w:sz w:val="14"/>
-                <w:szCs w:val="14"/>
-              </w:rPr>
-            </w:pPr>
-            <w:r>
-              <w:rPr>
-                <w:rFonts w:ascii="Arial" w:hAnsi="Arial" w:cs="Arial"/>
-                <w:b/>
-                <w:bCs/>
-                <w:sz w:val="14"/>
-                <w:szCs w:val="14"/>
-              </w:rPr>
-              <w:t>13.</w:t>
-            </w:r>
-          </w:p>
-        </w:tc>
-        <w:tc>
-          <w:tcPr>
-            <w:tcW w:w="2852" w:type="dxa"/>
+            <w:tcW w:w="774" w:type="dxa"/>
+          </w:tcPr>
+          <w:p>
+            <w:pPr>
+              <w:rPr>
+                <w:rFonts w:ascii="Arial" w:hAnsi="Arial" w:cs="Arial"/>
+                <w:b/>
+                <w:bCs/>
+                <w:sz w:val="14"/>
+                <w:szCs w:val="14"/>
+              </w:rPr>
+            </w:pPr>
+            <w:r>
+              <w:rPr>
+                <w:rFonts w:ascii="Arial" w:hAnsi="Arial" w:cs="Arial"/>
+                <w:b/>
+                <w:bCs/>
+                <w:sz w:val="14"/>
+                <w:szCs w:val="14"/>
+              </w:rPr>
+              <w:t>TC-019</w:t>
+            </w:r>
+          </w:p>
+        </w:tc>
+        <w:tc>
+          <w:tcPr>
+            <w:tcW w:w="2526" w:type="dxa"/>
           </w:tcPr>
           <w:p>
             <w:pPr>
@@ -4300,7 +4384,7 @@
         </w:tc>
         <w:tc>
           <w:tcPr>
-            <w:tcW w:w="1800" w:type="dxa"/>
+            <w:tcW w:w="1974" w:type="dxa"/>
           </w:tcPr>
           <w:p>
             <w:pPr>
@@ -4344,7 +4428,7 @@
         </w:tc>
         <w:tc>
           <w:tcPr>
-            <w:tcW w:w="2430" w:type="dxa"/>
+            <w:tcW w:w="2250" w:type="dxa"/>
           </w:tcPr>
           <w:p>
             <w:pPr>
@@ -4382,23 +4466,33 @@
       <w:tr>
         <w:tc>
           <w:tcPr>
-            <w:tcW w:w="442" w:type="dxa"/>
-          </w:tcPr>
-          <w:p>
-            <w:pPr>
-              <w:rPr>
-                <w:rFonts w:ascii="Arial" w:hAnsi="Arial" w:cs="Arial"/>
-                <w:b/>
-                <w:bCs/>
-                <w:sz w:val="14"/>
-                <w:szCs w:val="14"/>
-              </w:rPr>
-            </w:pPr>
-          </w:p>
-        </w:tc>
-        <w:tc>
-          <w:tcPr>
-            <w:tcW w:w="2852" w:type="dxa"/>
+            <w:tcW w:w="774" w:type="dxa"/>
+          </w:tcPr>
+          <w:p>
+            <w:pPr>
+              <w:rPr>
+                <w:rFonts w:ascii="Arial" w:hAnsi="Arial" w:cs="Arial"/>
+                <w:b/>
+                <w:bCs/>
+                <w:sz w:val="14"/>
+                <w:szCs w:val="14"/>
+              </w:rPr>
+            </w:pPr>
+            <w:r>
+              <w:rPr>
+                <w:rFonts w:ascii="Arial" w:hAnsi="Arial" w:cs="Arial"/>
+                <w:b/>
+                <w:bCs/>
+                <w:sz w:val="14"/>
+                <w:szCs w:val="14"/>
+              </w:rPr>
+              <w:t>TC-020</w:t>
+            </w:r>
+          </w:p>
+        </w:tc>
+        <w:tc>
+          <w:tcPr>
+            <w:tcW w:w="2526" w:type="dxa"/>
           </w:tcPr>
           <w:p>
             <w:pPr>
@@ -4417,53 +4511,29 @@
                 <w:sz w:val="14"/>
                 <w:szCs w:val="14"/>
               </w:rPr>
-              <w:t>User enters an invalid integer in</w:t>
-            </w:r>
-            <w:r>
-              <w:rPr>
-                <w:rFonts w:ascii="Arial" w:hAnsi="Arial" w:cs="Arial"/>
-                <w:sz w:val="14"/>
-                <w:szCs w:val="14"/>
-              </w:rPr>
-              <w:t xml:space="preserve"> combat</w:t>
-            </w:r>
-          </w:p>
-        </w:tc>
-        <w:tc>
-          <w:tcPr>
-            <w:tcW w:w="1800" w:type="dxa"/>
-          </w:tcPr>
-          <w:p>
-            <w:pPr>
-              <w:rPr>
-                <w:rFonts w:ascii="Arial" w:hAnsi="Arial" w:cs="Arial"/>
-                <w:sz w:val="14"/>
-                <w:szCs w:val="14"/>
-              </w:rPr>
-            </w:pPr>
-            <w:r>
-              <w:rPr>
-                <w:rFonts w:ascii="Arial" w:hAnsi="Arial" w:cs="Arial"/>
-                <w:sz w:val="14"/>
-                <w:szCs w:val="14"/>
-              </w:rPr>
-              <w:t>Option “</w:t>
-            </w:r>
-            <w:r>
-              <w:rPr>
-                <w:rFonts w:ascii="Arial" w:hAnsi="Arial" w:cs="Arial"/>
-                <w:sz w:val="14"/>
-                <w:szCs w:val="14"/>
-              </w:rPr>
-              <w:t>0</w:t>
-            </w:r>
-            <w:r>
-              <w:rPr>
-                <w:rFonts w:ascii="Arial" w:hAnsi="Arial" w:cs="Arial"/>
-                <w:sz w:val="14"/>
-                <w:szCs w:val="14"/>
-              </w:rPr>
-              <w:t>”</w:t>
+              <w:t>User enters an invalid integer in combat</w:t>
+            </w:r>
+          </w:p>
+        </w:tc>
+        <w:tc>
+          <w:tcPr>
+            <w:tcW w:w="1974" w:type="dxa"/>
+          </w:tcPr>
+          <w:p>
+            <w:pPr>
+              <w:rPr>
+                <w:rFonts w:ascii="Arial" w:hAnsi="Arial" w:cs="Arial"/>
+                <w:sz w:val="14"/>
+                <w:szCs w:val="14"/>
+              </w:rPr>
+            </w:pPr>
+            <w:r>
+              <w:rPr>
+                <w:rFonts w:ascii="Arial" w:hAnsi="Arial" w:cs="Arial"/>
+                <w:sz w:val="14"/>
+                <w:szCs w:val="14"/>
+              </w:rPr>
+              <w:t>Option “0”</w:t>
             </w:r>
           </w:p>
         </w:tc>
@@ -4491,7 +4561,7 @@
         </w:tc>
         <w:tc>
           <w:tcPr>
-            <w:tcW w:w="2430" w:type="dxa"/>
+            <w:tcW w:w="2250" w:type="dxa"/>
           </w:tcPr>
           <w:p>
             <w:pPr>
@@ -4537,23 +4607,33 @@
       <w:tr>
         <w:tc>
           <w:tcPr>
-            <w:tcW w:w="442" w:type="dxa"/>
-          </w:tcPr>
-          <w:p>
-            <w:pPr>
-              <w:rPr>
-                <w:rFonts w:ascii="Arial" w:hAnsi="Arial" w:cs="Arial"/>
-                <w:b/>
-                <w:bCs/>
-                <w:sz w:val="14"/>
-                <w:szCs w:val="14"/>
-              </w:rPr>
-            </w:pPr>
-          </w:p>
-        </w:tc>
-        <w:tc>
-          <w:tcPr>
-            <w:tcW w:w="2852" w:type="dxa"/>
+            <w:tcW w:w="774" w:type="dxa"/>
+          </w:tcPr>
+          <w:p>
+            <w:pPr>
+              <w:rPr>
+                <w:rFonts w:ascii="Arial" w:hAnsi="Arial" w:cs="Arial"/>
+                <w:b/>
+                <w:bCs/>
+                <w:sz w:val="14"/>
+                <w:szCs w:val="14"/>
+              </w:rPr>
+            </w:pPr>
+            <w:r>
+              <w:rPr>
+                <w:rFonts w:ascii="Arial" w:hAnsi="Arial" w:cs="Arial"/>
+                <w:b/>
+                <w:bCs/>
+                <w:sz w:val="14"/>
+                <w:szCs w:val="14"/>
+              </w:rPr>
+              <w:t>TC-021</w:t>
+            </w:r>
+          </w:p>
+        </w:tc>
+        <w:tc>
+          <w:tcPr>
+            <w:tcW w:w="2526" w:type="dxa"/>
           </w:tcPr>
           <w:p>
             <w:pPr>
@@ -4572,69 +4652,29 @@
                 <w:sz w:val="14"/>
                 <w:szCs w:val="14"/>
               </w:rPr>
-              <w:t>User enter a</w:t>
-            </w:r>
-            <w:r>
-              <w:rPr>
-                <w:rFonts w:ascii="Arial" w:hAnsi="Arial" w:cs="Arial"/>
-                <w:sz w:val="14"/>
-                <w:szCs w:val="14"/>
-              </w:rPr>
-              <w:t xml:space="preserve"> punctuation</w:t>
-            </w:r>
-            <w:r>
-              <w:rPr>
-                <w:rFonts w:ascii="Arial" w:hAnsi="Arial" w:cs="Arial"/>
-                <w:sz w:val="14"/>
-                <w:szCs w:val="14"/>
-              </w:rPr>
-              <w:t xml:space="preserve"> as inp</w:t>
-            </w:r>
-            <w:r>
-              <w:rPr>
-                <w:rFonts w:ascii="Arial" w:hAnsi="Arial" w:cs="Arial"/>
-                <w:sz w:val="14"/>
-                <w:szCs w:val="14"/>
-              </w:rPr>
-              <w:t>ut in combat</w:t>
-            </w:r>
-          </w:p>
-        </w:tc>
-        <w:tc>
-          <w:tcPr>
-            <w:tcW w:w="1800" w:type="dxa"/>
-          </w:tcPr>
-          <w:p>
-            <w:pPr>
-              <w:rPr>
-                <w:rFonts w:ascii="Arial" w:hAnsi="Arial" w:cs="Arial"/>
-                <w:sz w:val="14"/>
-                <w:szCs w:val="14"/>
-              </w:rPr>
-            </w:pPr>
-            <w:r>
-              <w:rPr>
-                <w:rFonts w:ascii="Arial" w:hAnsi="Arial" w:cs="Arial"/>
-                <w:sz w:val="14"/>
-                <w:szCs w:val="14"/>
-              </w:rPr>
-              <w:t>“</w:t>
-            </w:r>
-            <w:r>
-              <w:rPr>
-                <w:rFonts w:ascii="Arial" w:hAnsi="Arial" w:cs="Arial"/>
-                <w:sz w:val="14"/>
-                <w:szCs w:val="14"/>
-              </w:rPr>
-              <w:t>!</w:t>
-            </w:r>
-            <w:r>
-              <w:rPr>
-                <w:rFonts w:ascii="Arial" w:hAnsi="Arial" w:cs="Arial"/>
-                <w:sz w:val="14"/>
-                <w:szCs w:val="14"/>
-              </w:rPr>
-              <w:t>”</w:t>
+              <w:t>User enter a punctuation as input in combat</w:t>
+            </w:r>
+          </w:p>
+        </w:tc>
+        <w:tc>
+          <w:tcPr>
+            <w:tcW w:w="1974" w:type="dxa"/>
+          </w:tcPr>
+          <w:p>
+            <w:pPr>
+              <w:rPr>
+                <w:rFonts w:ascii="Arial" w:hAnsi="Arial" w:cs="Arial"/>
+                <w:sz w:val="14"/>
+                <w:szCs w:val="14"/>
+              </w:rPr>
+            </w:pPr>
+            <w:r>
+              <w:rPr>
+                <w:rFonts w:ascii="Arial" w:hAnsi="Arial" w:cs="Arial"/>
+                <w:sz w:val="14"/>
+                <w:szCs w:val="14"/>
+              </w:rPr>
+              <w:t>“!”</w:t>
             </w:r>
           </w:p>
         </w:tc>
@@ -4662,7 +4702,7 @@
         </w:tc>
         <w:tc>
           <w:tcPr>
-            <w:tcW w:w="2430" w:type="dxa"/>
+            <w:tcW w:w="2250" w:type="dxa"/>
           </w:tcPr>
           <w:p>
             <w:pPr>
@@ -4711,21 +4751,23 @@
         </w:trPr>
         <w:tc>
           <w:tcPr>
-            <w:tcW w:w="442" w:type="dxa"/>
-          </w:tcPr>
-          <w:p>
-            <w:pPr>
-              <w:rPr>
-                <w:rFonts w:ascii="Arial" w:hAnsi="Arial" w:cs="Arial"/>
-                <w:sz w:val="14"/>
-                <w:szCs w:val="14"/>
-              </w:rPr>
-            </w:pPr>
-          </w:p>
-        </w:tc>
-        <w:tc>
-          <w:tcPr>
-            <w:tcW w:w="2852" w:type="dxa"/>
+            <w:tcW w:w="774" w:type="dxa"/>
+          </w:tcPr>
+          <w:p>
+            <w:pPr>
+              <w:rPr>
+                <w:rFonts w:ascii="Arial" w:hAnsi="Arial" w:cs="Arial"/>
+                <w:b/>
+                <w:bCs/>
+                <w:sz w:val="14"/>
+                <w:szCs w:val="14"/>
+              </w:rPr>
+            </w:pPr>
+          </w:p>
+        </w:tc>
+        <w:tc>
+          <w:tcPr>
+            <w:tcW w:w="2526" w:type="dxa"/>
           </w:tcPr>
           <w:p>
             <w:pPr>
@@ -4749,7 +4791,7 @@
         </w:tc>
         <w:tc>
           <w:tcPr>
-            <w:tcW w:w="1800" w:type="dxa"/>
+            <w:tcW w:w="1974" w:type="dxa"/>
           </w:tcPr>
           <w:p>
             <w:pPr>
@@ -4777,7 +4819,7 @@
         </w:tc>
         <w:tc>
           <w:tcPr>
-            <w:tcW w:w="2430" w:type="dxa"/>
+            <w:tcW w:w="2250" w:type="dxa"/>
           </w:tcPr>
           <w:p>
             <w:pPr>
@@ -4807,33 +4849,33 @@
       <w:tr>
         <w:tc>
           <w:tcPr>
-            <w:tcW w:w="442" w:type="dxa"/>
-          </w:tcPr>
-          <w:p>
-            <w:pPr>
-              <w:rPr>
-                <w:rFonts w:ascii="Arial" w:hAnsi="Arial" w:cs="Arial"/>
-                <w:b/>
-                <w:bCs/>
-                <w:sz w:val="14"/>
-                <w:szCs w:val="14"/>
-              </w:rPr>
-            </w:pPr>
-            <w:r>
-              <w:rPr>
-                <w:rFonts w:ascii="Arial" w:hAnsi="Arial" w:cs="Arial"/>
-                <w:b/>
-                <w:bCs/>
-                <w:sz w:val="14"/>
-                <w:szCs w:val="14"/>
-              </w:rPr>
-              <w:t>14.</w:t>
-            </w:r>
-          </w:p>
-        </w:tc>
-        <w:tc>
-          <w:tcPr>
-            <w:tcW w:w="2852" w:type="dxa"/>
+            <w:tcW w:w="774" w:type="dxa"/>
+          </w:tcPr>
+          <w:p>
+            <w:pPr>
+              <w:rPr>
+                <w:rFonts w:ascii="Arial" w:hAnsi="Arial" w:cs="Arial"/>
+                <w:b/>
+                <w:bCs/>
+                <w:sz w:val="14"/>
+                <w:szCs w:val="14"/>
+              </w:rPr>
+            </w:pPr>
+            <w:r>
+              <w:rPr>
+                <w:rFonts w:ascii="Arial" w:hAnsi="Arial" w:cs="Arial"/>
+                <w:b/>
+                <w:bCs/>
+                <w:sz w:val="14"/>
+                <w:szCs w:val="14"/>
+              </w:rPr>
+              <w:t>TC-022</w:t>
+            </w:r>
+          </w:p>
+        </w:tc>
+        <w:tc>
+          <w:tcPr>
+            <w:tcW w:w="2526" w:type="dxa"/>
           </w:tcPr>
           <w:p>
             <w:pPr>
@@ -4857,7 +4899,7 @@
         </w:tc>
         <w:tc>
           <w:tcPr>
-            <w:tcW w:w="1800" w:type="dxa"/>
+            <w:tcW w:w="1974" w:type="dxa"/>
           </w:tcPr>
           <w:p>
             <w:pPr>
@@ -4901,7 +4943,7 @@
         </w:tc>
         <w:tc>
           <w:tcPr>
-            <w:tcW w:w="2430" w:type="dxa"/>
+            <w:tcW w:w="2250" w:type="dxa"/>
           </w:tcPr>
           <w:p>
             <w:pPr>
@@ -4950,21 +4992,23 @@
         </w:trPr>
         <w:tc>
           <w:tcPr>
-            <w:tcW w:w="442" w:type="dxa"/>
-          </w:tcPr>
-          <w:p>
-            <w:pPr>
-              <w:rPr>
-                <w:rFonts w:ascii="Arial" w:hAnsi="Arial" w:cs="Arial"/>
-                <w:sz w:val="14"/>
-                <w:szCs w:val="14"/>
-              </w:rPr>
-            </w:pPr>
-          </w:p>
-        </w:tc>
-        <w:tc>
-          <w:tcPr>
-            <w:tcW w:w="2852" w:type="dxa"/>
+            <w:tcW w:w="774" w:type="dxa"/>
+          </w:tcPr>
+          <w:p>
+            <w:pPr>
+              <w:rPr>
+                <w:rFonts w:ascii="Arial" w:hAnsi="Arial" w:cs="Arial"/>
+                <w:b/>
+                <w:bCs/>
+                <w:sz w:val="14"/>
+                <w:szCs w:val="14"/>
+              </w:rPr>
+            </w:pPr>
+          </w:p>
+        </w:tc>
+        <w:tc>
+          <w:tcPr>
+            <w:tcW w:w="2526" w:type="dxa"/>
           </w:tcPr>
           <w:p>
             <w:pPr>
@@ -4988,7 +5032,7 @@
         </w:tc>
         <w:tc>
           <w:tcPr>
-            <w:tcW w:w="1800" w:type="dxa"/>
+            <w:tcW w:w="1974" w:type="dxa"/>
           </w:tcPr>
           <w:p>
             <w:pPr>
@@ -5016,7 +5060,7 @@
         </w:tc>
         <w:tc>
           <w:tcPr>
-            <w:tcW w:w="2430" w:type="dxa"/>
+            <w:tcW w:w="2250" w:type="dxa"/>
           </w:tcPr>
           <w:p>
             <w:pPr>
@@ -5046,33 +5090,33 @@
       <w:tr>
         <w:tc>
           <w:tcPr>
-            <w:tcW w:w="442" w:type="dxa"/>
-          </w:tcPr>
-          <w:p>
-            <w:pPr>
-              <w:rPr>
-                <w:rFonts w:ascii="Arial" w:hAnsi="Arial" w:cs="Arial"/>
-                <w:b/>
-                <w:bCs/>
-                <w:sz w:val="14"/>
-                <w:szCs w:val="14"/>
-              </w:rPr>
-            </w:pPr>
-            <w:r>
-              <w:rPr>
-                <w:rFonts w:ascii="Arial" w:hAnsi="Arial" w:cs="Arial"/>
-                <w:b/>
-                <w:bCs/>
-                <w:sz w:val="14"/>
-                <w:szCs w:val="14"/>
-              </w:rPr>
-              <w:t>15.</w:t>
-            </w:r>
-          </w:p>
-        </w:tc>
-        <w:tc>
-          <w:tcPr>
-            <w:tcW w:w="2852" w:type="dxa"/>
+            <w:tcW w:w="774" w:type="dxa"/>
+          </w:tcPr>
+          <w:p>
+            <w:pPr>
+              <w:rPr>
+                <w:rFonts w:ascii="Arial" w:hAnsi="Arial" w:cs="Arial"/>
+                <w:b/>
+                <w:bCs/>
+                <w:sz w:val="14"/>
+                <w:szCs w:val="14"/>
+              </w:rPr>
+            </w:pPr>
+            <w:r>
+              <w:rPr>
+                <w:rFonts w:ascii="Arial" w:hAnsi="Arial" w:cs="Arial"/>
+                <w:b/>
+                <w:bCs/>
+                <w:sz w:val="14"/>
+                <w:szCs w:val="14"/>
+              </w:rPr>
+              <w:t>TC-023</w:t>
+            </w:r>
+          </w:p>
+        </w:tc>
+        <w:tc>
+          <w:tcPr>
+            <w:tcW w:w="2526" w:type="dxa"/>
           </w:tcPr>
           <w:p>
             <w:pPr>
@@ -5096,7 +5140,7 @@
         </w:tc>
         <w:tc>
           <w:tcPr>
-            <w:tcW w:w="1800" w:type="dxa"/>
+            <w:tcW w:w="1974" w:type="dxa"/>
           </w:tcPr>
           <w:p>
             <w:pPr>
@@ -5140,7 +5184,7 @@
         </w:tc>
         <w:tc>
           <w:tcPr>
-            <w:tcW w:w="2430" w:type="dxa"/>
+            <w:tcW w:w="2250" w:type="dxa"/>
           </w:tcPr>
           <w:p>
             <w:pPr>
@@ -5186,21 +5230,23 @@
       <w:tr>
         <w:tc>
           <w:tcPr>
-            <w:tcW w:w="442" w:type="dxa"/>
-          </w:tcPr>
-          <w:p>
-            <w:pPr>
-              <w:rPr>
-                <w:rFonts w:ascii="Arial" w:hAnsi="Arial" w:cs="Arial"/>
-                <w:sz w:val="14"/>
-                <w:szCs w:val="14"/>
-              </w:rPr>
-            </w:pPr>
-          </w:p>
-        </w:tc>
-        <w:tc>
-          <w:tcPr>
-            <w:tcW w:w="2852" w:type="dxa"/>
+            <w:tcW w:w="774" w:type="dxa"/>
+          </w:tcPr>
+          <w:p>
+            <w:pPr>
+              <w:rPr>
+                <w:rFonts w:ascii="Arial" w:hAnsi="Arial" w:cs="Arial"/>
+                <w:b/>
+                <w:bCs/>
+                <w:sz w:val="14"/>
+                <w:szCs w:val="14"/>
+              </w:rPr>
+            </w:pPr>
+          </w:p>
+        </w:tc>
+        <w:tc>
+          <w:tcPr>
+            <w:tcW w:w="2526" w:type="dxa"/>
           </w:tcPr>
           <w:p>
             <w:pPr>
@@ -5224,7 +5270,7 @@
         </w:tc>
         <w:tc>
           <w:tcPr>
-            <w:tcW w:w="1800" w:type="dxa"/>
+            <w:tcW w:w="1974" w:type="dxa"/>
           </w:tcPr>
           <w:p>
             <w:pPr>
@@ -5252,7 +5298,7 @@
         </w:tc>
         <w:tc>
           <w:tcPr>
-            <w:tcW w:w="2430" w:type="dxa"/>
+            <w:tcW w:w="2250" w:type="dxa"/>
           </w:tcPr>
           <w:p>
             <w:pPr>
@@ -5285,33 +5331,33 @@
         </w:trPr>
         <w:tc>
           <w:tcPr>
-            <w:tcW w:w="442" w:type="dxa"/>
-          </w:tcPr>
-          <w:p>
-            <w:pPr>
-              <w:rPr>
-                <w:rFonts w:ascii="Arial" w:hAnsi="Arial" w:cs="Arial"/>
-                <w:b/>
-                <w:bCs/>
-                <w:sz w:val="14"/>
-                <w:szCs w:val="14"/>
-              </w:rPr>
-            </w:pPr>
-            <w:r>
-              <w:rPr>
-                <w:rFonts w:ascii="Arial" w:hAnsi="Arial" w:cs="Arial"/>
-                <w:b/>
-                <w:bCs/>
-                <w:sz w:val="14"/>
-                <w:szCs w:val="14"/>
-              </w:rPr>
-              <w:t>16.</w:t>
-            </w:r>
-          </w:p>
-        </w:tc>
-        <w:tc>
-          <w:tcPr>
-            <w:tcW w:w="2852" w:type="dxa"/>
+            <w:tcW w:w="774" w:type="dxa"/>
+          </w:tcPr>
+          <w:p>
+            <w:pPr>
+              <w:rPr>
+                <w:rFonts w:ascii="Arial" w:hAnsi="Arial" w:cs="Arial"/>
+                <w:b/>
+                <w:bCs/>
+                <w:sz w:val="14"/>
+                <w:szCs w:val="14"/>
+              </w:rPr>
+            </w:pPr>
+            <w:r>
+              <w:rPr>
+                <w:rFonts w:ascii="Arial" w:hAnsi="Arial" w:cs="Arial"/>
+                <w:b/>
+                <w:bCs/>
+                <w:sz w:val="14"/>
+                <w:szCs w:val="14"/>
+              </w:rPr>
+              <w:t>TC-024</w:t>
+            </w:r>
+          </w:p>
+        </w:tc>
+        <w:tc>
+          <w:tcPr>
+            <w:tcW w:w="2526" w:type="dxa"/>
           </w:tcPr>
           <w:p>
             <w:pPr>
@@ -5335,7 +5381,7 @@
         </w:tc>
         <w:tc>
           <w:tcPr>
-            <w:tcW w:w="1800" w:type="dxa"/>
+            <w:tcW w:w="1974" w:type="dxa"/>
           </w:tcPr>
           <w:p>
             <w:pPr>
@@ -5379,7 +5425,7 @@
         </w:tc>
         <w:tc>
           <w:tcPr>
-            <w:tcW w:w="2430" w:type="dxa"/>
+            <w:tcW w:w="2250" w:type="dxa"/>
           </w:tcPr>
           <w:p>
             <w:pPr>
@@ -5428,21 +5474,23 @@
         </w:trPr>
         <w:tc>
           <w:tcPr>
-            <w:tcW w:w="442" w:type="dxa"/>
-          </w:tcPr>
-          <w:p>
-            <w:pPr>
-              <w:rPr>
-                <w:rFonts w:ascii="Arial" w:hAnsi="Arial" w:cs="Arial"/>
-                <w:sz w:val="14"/>
-                <w:szCs w:val="14"/>
-              </w:rPr>
-            </w:pPr>
-          </w:p>
-        </w:tc>
-        <w:tc>
-          <w:tcPr>
-            <w:tcW w:w="2852" w:type="dxa"/>
+            <w:tcW w:w="774" w:type="dxa"/>
+          </w:tcPr>
+          <w:p>
+            <w:pPr>
+              <w:rPr>
+                <w:rFonts w:ascii="Arial" w:hAnsi="Arial" w:cs="Arial"/>
+                <w:b/>
+                <w:bCs/>
+                <w:sz w:val="14"/>
+                <w:szCs w:val="14"/>
+              </w:rPr>
+            </w:pPr>
+          </w:p>
+        </w:tc>
+        <w:tc>
+          <w:tcPr>
+            <w:tcW w:w="2526" w:type="dxa"/>
           </w:tcPr>
           <w:p>
             <w:pPr>
@@ -5466,7 +5514,7 @@
         </w:tc>
         <w:tc>
           <w:tcPr>
-            <w:tcW w:w="1800" w:type="dxa"/>
+            <w:tcW w:w="1974" w:type="dxa"/>
           </w:tcPr>
           <w:p>
             <w:pPr>
@@ -5494,7 +5542,7 @@
         </w:tc>
         <w:tc>
           <w:tcPr>
-            <w:tcW w:w="2430" w:type="dxa"/>
+            <w:tcW w:w="2250" w:type="dxa"/>
           </w:tcPr>
           <w:p>
             <w:pPr>
@@ -5524,33 +5572,33 @@
       <w:tr>
         <w:tc>
           <w:tcPr>
-            <w:tcW w:w="442" w:type="dxa"/>
-          </w:tcPr>
-          <w:p>
-            <w:pPr>
-              <w:rPr>
-                <w:rFonts w:ascii="Arial" w:hAnsi="Arial" w:cs="Arial"/>
-                <w:b/>
-                <w:bCs/>
-                <w:sz w:val="14"/>
-                <w:szCs w:val="14"/>
-              </w:rPr>
-            </w:pPr>
-            <w:r>
-              <w:rPr>
-                <w:rFonts w:ascii="Arial" w:hAnsi="Arial" w:cs="Arial"/>
-                <w:b/>
-                <w:bCs/>
-                <w:sz w:val="14"/>
-                <w:szCs w:val="14"/>
-              </w:rPr>
-              <w:t>17.</w:t>
-            </w:r>
-          </w:p>
-        </w:tc>
-        <w:tc>
-          <w:tcPr>
-            <w:tcW w:w="2852" w:type="dxa"/>
+            <w:tcW w:w="774" w:type="dxa"/>
+          </w:tcPr>
+          <w:p>
+            <w:pPr>
+              <w:rPr>
+                <w:rFonts w:ascii="Arial" w:hAnsi="Arial" w:cs="Arial"/>
+                <w:b/>
+                <w:bCs/>
+                <w:sz w:val="14"/>
+                <w:szCs w:val="14"/>
+              </w:rPr>
+            </w:pPr>
+            <w:r>
+              <w:rPr>
+                <w:rFonts w:ascii="Arial" w:hAnsi="Arial" w:cs="Arial"/>
+                <w:b/>
+                <w:bCs/>
+                <w:sz w:val="14"/>
+                <w:szCs w:val="14"/>
+              </w:rPr>
+              <w:t>TC-025</w:t>
+            </w:r>
+          </w:p>
+        </w:tc>
+        <w:tc>
+          <w:tcPr>
+            <w:tcW w:w="2526" w:type="dxa"/>
           </w:tcPr>
           <w:p>
             <w:pPr>
@@ -5574,7 +5622,7 @@
         </w:tc>
         <w:tc>
           <w:tcPr>
-            <w:tcW w:w="1800" w:type="dxa"/>
+            <w:tcW w:w="1974" w:type="dxa"/>
           </w:tcPr>
           <w:p>
             <w:pPr>
@@ -5618,7 +5666,7 @@
         </w:tc>
         <w:tc>
           <w:tcPr>
-            <w:tcW w:w="2430" w:type="dxa"/>
+            <w:tcW w:w="2250" w:type="dxa"/>
           </w:tcPr>
           <w:p>
             <w:pPr>
@@ -5664,23 +5712,33 @@
       <w:tr>
         <w:tc>
           <w:tcPr>
-            <w:tcW w:w="442" w:type="dxa"/>
-          </w:tcPr>
-          <w:p>
-            <w:pPr>
-              <w:rPr>
-                <w:rFonts w:ascii="Arial" w:hAnsi="Arial" w:cs="Arial"/>
-                <w:b/>
-                <w:bCs/>
-                <w:sz w:val="14"/>
-                <w:szCs w:val="14"/>
-              </w:rPr>
-            </w:pPr>
-          </w:p>
-        </w:tc>
-        <w:tc>
-          <w:tcPr>
-            <w:tcW w:w="2852" w:type="dxa"/>
+            <w:tcW w:w="774" w:type="dxa"/>
+          </w:tcPr>
+          <w:p>
+            <w:pPr>
+              <w:rPr>
+                <w:rFonts w:ascii="Arial" w:hAnsi="Arial" w:cs="Arial"/>
+                <w:b/>
+                <w:bCs/>
+                <w:sz w:val="14"/>
+                <w:szCs w:val="14"/>
+              </w:rPr>
+            </w:pPr>
+            <w:r>
+              <w:rPr>
+                <w:rFonts w:ascii="Arial" w:hAnsi="Arial" w:cs="Arial"/>
+                <w:b/>
+                <w:bCs/>
+                <w:sz w:val="14"/>
+                <w:szCs w:val="14"/>
+              </w:rPr>
+              <w:t>TC-026</w:t>
+            </w:r>
+          </w:p>
+        </w:tc>
+        <w:tc>
+          <w:tcPr>
+            <w:tcW w:w="2526" w:type="dxa"/>
           </w:tcPr>
           <w:p>
             <w:pPr>
@@ -5702,7 +5760,7 @@
         </w:tc>
         <w:tc>
           <w:tcPr>
-            <w:tcW w:w="1800" w:type="dxa"/>
+            <w:tcW w:w="1974" w:type="dxa"/>
           </w:tcPr>
           <w:p>
             <w:pPr>
@@ -5746,7 +5804,7 @@
         </w:tc>
         <w:tc>
           <w:tcPr>
-            <w:tcW w:w="2430" w:type="dxa"/>
+            <w:tcW w:w="2250" w:type="dxa"/>
           </w:tcPr>
           <w:p>
             <w:pPr>
@@ -5786,364 +5844,6 @@
               </w:rPr>
               <w:t>Yes</w:t>
             </w:r>
-          </w:p>
-        </w:tc>
-      </w:tr>
-      <w:tr>
-        <w:tc>
-          <w:tcPr>
-            <w:tcW w:w="442" w:type="dxa"/>
-          </w:tcPr>
-          <w:p>
-            <w:pPr>
-              <w:rPr>
-                <w:rFonts w:ascii="Arial" w:hAnsi="Arial" w:cs="Arial"/>
-                <w:b/>
-                <w:bCs/>
-                <w:sz w:val="14"/>
-                <w:szCs w:val="14"/>
-              </w:rPr>
-            </w:pPr>
-          </w:p>
-        </w:tc>
-        <w:tc>
-          <w:tcPr>
-            <w:tcW w:w="2852" w:type="dxa"/>
-          </w:tcPr>
-          <w:p>
-            <w:pPr>
-              <w:rPr>
-                <w:rFonts w:ascii="Arial" w:hAnsi="Arial" w:cs="Arial"/>
-                <w:b/>
-                <w:bCs/>
-                <w:sz w:val="14"/>
-                <w:szCs w:val="14"/>
-              </w:rPr>
-            </w:pPr>
-          </w:p>
-        </w:tc>
-        <w:tc>
-          <w:tcPr>
-            <w:tcW w:w="1800" w:type="dxa"/>
-          </w:tcPr>
-          <w:p>
-            <w:pPr>
-              <w:rPr>
-                <w:rFonts w:ascii="Arial" w:hAnsi="Arial" w:cs="Arial"/>
-                <w:sz w:val="14"/>
-                <w:szCs w:val="14"/>
-              </w:rPr>
-            </w:pPr>
-          </w:p>
-        </w:tc>
-        <w:tc>
-          <w:tcPr>
-            <w:tcW w:w="2880" w:type="dxa"/>
-          </w:tcPr>
-          <w:p>
-            <w:pPr>
-              <w:rPr>
-                <w:rFonts w:ascii="Arial" w:hAnsi="Arial" w:cs="Arial"/>
-                <w:sz w:val="14"/>
-                <w:szCs w:val="14"/>
-              </w:rPr>
-            </w:pPr>
-          </w:p>
-        </w:tc>
-        <w:tc>
-          <w:tcPr>
-            <w:tcW w:w="2430" w:type="dxa"/>
-          </w:tcPr>
-          <w:p>
-            <w:pPr>
-              <w:rPr>
-                <w:rFonts w:ascii="Arial" w:hAnsi="Arial" w:cs="Arial"/>
-                <w:sz w:val="14"/>
-                <w:szCs w:val="14"/>
-              </w:rPr>
-            </w:pPr>
-          </w:p>
-        </w:tc>
-        <w:tc>
-          <w:tcPr>
-            <w:tcW w:w="900" w:type="dxa"/>
-          </w:tcPr>
-          <w:p>
-            <w:pPr>
-              <w:rPr>
-                <w:rFonts w:ascii="Arial" w:hAnsi="Arial" w:cs="Arial"/>
-                <w:sz w:val="14"/>
-                <w:szCs w:val="14"/>
-              </w:rPr>
-            </w:pPr>
-          </w:p>
-        </w:tc>
-      </w:tr>
-      <w:tr>
-        <w:tc>
-          <w:tcPr>
-            <w:tcW w:w="442" w:type="dxa"/>
-          </w:tcPr>
-          <w:p>
-            <w:pPr>
-              <w:rPr>
-                <w:rFonts w:ascii="Arial" w:hAnsi="Arial" w:cs="Arial"/>
-                <w:b/>
-                <w:bCs/>
-                <w:sz w:val="14"/>
-                <w:szCs w:val="14"/>
-              </w:rPr>
-            </w:pPr>
-          </w:p>
-        </w:tc>
-        <w:tc>
-          <w:tcPr>
-            <w:tcW w:w="2852" w:type="dxa"/>
-          </w:tcPr>
-          <w:p>
-            <w:pPr>
-              <w:rPr>
-                <w:rFonts w:ascii="Arial" w:hAnsi="Arial" w:cs="Arial"/>
-                <w:sz w:val="14"/>
-                <w:szCs w:val="14"/>
-              </w:rPr>
-            </w:pPr>
-          </w:p>
-        </w:tc>
-        <w:tc>
-          <w:tcPr>
-            <w:tcW w:w="1800" w:type="dxa"/>
-          </w:tcPr>
-          <w:p>
-            <w:pPr>
-              <w:rPr>
-                <w:rFonts w:ascii="Arial" w:hAnsi="Arial" w:cs="Arial"/>
-                <w:sz w:val="14"/>
-                <w:szCs w:val="14"/>
-              </w:rPr>
-            </w:pPr>
-          </w:p>
-        </w:tc>
-        <w:tc>
-          <w:tcPr>
-            <w:tcW w:w="2880" w:type="dxa"/>
-          </w:tcPr>
-          <w:p>
-            <w:pPr>
-              <w:rPr>
-                <w:rFonts w:ascii="Arial" w:hAnsi="Arial" w:cs="Arial"/>
-                <w:sz w:val="14"/>
-                <w:szCs w:val="14"/>
-              </w:rPr>
-            </w:pPr>
-          </w:p>
-        </w:tc>
-        <w:tc>
-          <w:tcPr>
-            <w:tcW w:w="2430" w:type="dxa"/>
-          </w:tcPr>
-          <w:p>
-            <w:pPr>
-              <w:rPr>
-                <w:rFonts w:ascii="Arial" w:hAnsi="Arial" w:cs="Arial"/>
-                <w:sz w:val="14"/>
-                <w:szCs w:val="14"/>
-              </w:rPr>
-            </w:pPr>
-          </w:p>
-        </w:tc>
-        <w:tc>
-          <w:tcPr>
-            <w:tcW w:w="900" w:type="dxa"/>
-          </w:tcPr>
-          <w:p>
-            <w:pPr>
-              <w:rPr>
-                <w:rFonts w:ascii="Arial" w:hAnsi="Arial" w:cs="Arial"/>
-                <w:sz w:val="14"/>
-                <w:szCs w:val="14"/>
-              </w:rPr>
-            </w:pPr>
-          </w:p>
-        </w:tc>
-      </w:tr>
-      <w:tr>
-        <w:tc>
-          <w:tcPr>
-            <w:tcW w:w="442" w:type="dxa"/>
-          </w:tcPr>
-          <w:p>
-            <w:pPr>
-              <w:rPr>
-                <w:rFonts w:ascii="Arial" w:hAnsi="Arial" w:cs="Arial"/>
-                <w:b/>
-                <w:bCs/>
-                <w:sz w:val="14"/>
-                <w:szCs w:val="14"/>
-              </w:rPr>
-            </w:pPr>
-          </w:p>
-        </w:tc>
-        <w:tc>
-          <w:tcPr>
-            <w:tcW w:w="2852" w:type="dxa"/>
-          </w:tcPr>
-          <w:p>
-            <w:pPr>
-              <w:rPr>
-                <w:rFonts w:ascii="Arial" w:hAnsi="Arial" w:cs="Arial"/>
-                <w:b/>
-                <w:bCs/>
-                <w:sz w:val="14"/>
-                <w:szCs w:val="14"/>
-              </w:rPr>
-            </w:pPr>
-          </w:p>
-        </w:tc>
-        <w:tc>
-          <w:tcPr>
-            <w:tcW w:w="1800" w:type="dxa"/>
-          </w:tcPr>
-          <w:p>
-            <w:pPr>
-              <w:rPr>
-                <w:rFonts w:ascii="Arial" w:hAnsi="Arial" w:cs="Arial"/>
-                <w:sz w:val="14"/>
-                <w:szCs w:val="14"/>
-              </w:rPr>
-            </w:pPr>
-          </w:p>
-        </w:tc>
-        <w:tc>
-          <w:tcPr>
-            <w:tcW w:w="2880" w:type="dxa"/>
-          </w:tcPr>
-          <w:p>
-            <w:pPr>
-              <w:rPr>
-                <w:rFonts w:ascii="Arial" w:hAnsi="Arial" w:cs="Arial"/>
-                <w:sz w:val="14"/>
-                <w:szCs w:val="14"/>
-              </w:rPr>
-            </w:pPr>
-          </w:p>
-        </w:tc>
-        <w:tc>
-          <w:tcPr>
-            <w:tcW w:w="2430" w:type="dxa"/>
-          </w:tcPr>
-          <w:p>
-            <w:pPr>
-              <w:rPr>
-                <w:rFonts w:ascii="Arial" w:hAnsi="Arial" w:cs="Arial"/>
-                <w:sz w:val="14"/>
-                <w:szCs w:val="14"/>
-              </w:rPr>
-            </w:pPr>
-          </w:p>
-        </w:tc>
-        <w:tc>
-          <w:tcPr>
-            <w:tcW w:w="900" w:type="dxa"/>
-          </w:tcPr>
-          <w:p>
-            <w:pPr>
-              <w:rPr>
-                <w:rFonts w:ascii="Arial" w:hAnsi="Arial" w:cs="Arial"/>
-                <w:sz w:val="14"/>
-                <w:szCs w:val="14"/>
-              </w:rPr>
-            </w:pPr>
-          </w:p>
-        </w:tc>
-      </w:tr>
-      <w:tr>
-        <w:tc>
-          <w:tcPr>
-            <w:tcW w:w="442" w:type="dxa"/>
-          </w:tcPr>
-          <w:p>
-            <w:pPr>
-              <w:rPr>
-                <w:rFonts w:ascii="Arial" w:hAnsi="Arial" w:cs="Arial"/>
-                <w:b/>
-                <w:bCs/>
-                <w:sz w:val="14"/>
-                <w:szCs w:val="14"/>
-              </w:rPr>
-            </w:pPr>
-          </w:p>
-        </w:tc>
-        <w:tc>
-          <w:tcPr>
-            <w:tcW w:w="2852" w:type="dxa"/>
-          </w:tcPr>
-          <w:p>
-            <w:pPr>
-              <w:rPr>
-                <w:rFonts w:ascii="Arial" w:hAnsi="Arial" w:cs="Arial"/>
-                <w:b/>
-                <w:bCs/>
-                <w:sz w:val="14"/>
-                <w:szCs w:val="14"/>
-              </w:rPr>
-            </w:pPr>
-          </w:p>
-        </w:tc>
-        <w:tc>
-          <w:tcPr>
-            <w:tcW w:w="1800" w:type="dxa"/>
-          </w:tcPr>
-          <w:p>
-            <w:pPr>
-              <w:rPr>
-                <w:rFonts w:ascii="Arial" w:hAnsi="Arial" w:cs="Arial"/>
-                <w:sz w:val="14"/>
-                <w:szCs w:val="14"/>
-              </w:rPr>
-            </w:pPr>
-          </w:p>
-        </w:tc>
-        <w:tc>
-          <w:tcPr>
-            <w:tcW w:w="2880" w:type="dxa"/>
-          </w:tcPr>
-          <w:p>
-            <w:pPr>
-              <w:rPr>
-                <w:rFonts w:ascii="Arial" w:hAnsi="Arial" w:cs="Arial"/>
-                <w:sz w:val="14"/>
-                <w:szCs w:val="14"/>
-              </w:rPr>
-            </w:pPr>
-          </w:p>
-        </w:tc>
-        <w:tc>
-          <w:tcPr>
-            <w:tcW w:w="2430" w:type="dxa"/>
-          </w:tcPr>
-          <w:p>
-            <w:pPr>
-              <w:rPr>
-                <w:rFonts w:ascii="Arial" w:hAnsi="Arial" w:cs="Arial"/>
-                <w:sz w:val="14"/>
-                <w:szCs w:val="14"/>
-              </w:rPr>
-            </w:pPr>
-          </w:p>
-        </w:tc>
-        <w:tc>
-          <w:tcPr>
-            <w:tcW w:w="900" w:type="dxa"/>
-          </w:tcPr>
-          <w:p>
-            <w:pPr>
-              <w:rPr>
-                <w:rFonts w:ascii="Arial" w:hAnsi="Arial" w:cs="Arial"/>
-                <w:sz w:val="14"/>
-                <w:szCs w:val="14"/>
-              </w:rPr>
-            </w:pPr>
           </w:p>
         </w:tc>
       </w:tr>

</xml_diff>